<commit_message>
Finih Lab # 12 AAA
</commit_message>
<xml_diff>
--- a/lab/2022/12.docx
+++ b/lab/2022/12.docx
@@ -15,9 +15,6 @@
         <w:t>1</w:t>
       </w:r>
       <w:r>
-        <w:rPr>
-          <w:lang w:val="en-US"/>
-        </w:rPr>
         <w:t>2</w:t>
       </w:r>
       <w:r>
@@ -53,7 +50,7 @@
           <w:sz w:val="24"/>
           <w:szCs w:val="24"/>
         </w:rPr>
-        <w:t>syslog</w:t>
+        <w:t>AAA</w:t>
       </w:r>
       <w:r>
         <w:rPr>
@@ -62,17 +59,17 @@
           <w:sz w:val="24"/>
           <w:szCs w:val="24"/>
         </w:rPr>
-        <w:t xml:space="preserve"> (англ. </w:t>
-      </w:r>
-      <w:r>
-        <w:rPr>
-          <w:rFonts w:ascii="Times New Roman" w:hAnsi="Times New Roman" w:cs="Times New Roman"/>
+        <w:t xml:space="preserve"> (</w:t>
+      </w:r>
+      <w:r>
+        <w:rPr>
+          <w:rFonts w:ascii="Times New Roman" w:hAnsi="Times New Roman" w:cs="Times New Roman"/>
+          <w:b/>
           <w:bCs/>
-          <w:i/>
-          <w:sz w:val="24"/>
-          <w:szCs w:val="24"/>
-        </w:rPr>
-        <w:t>system</w:t>
+          <w:sz w:val="24"/>
+          <w:szCs w:val="24"/>
+        </w:rPr>
+        <w:t>A</w:t>
       </w:r>
       <w:r>
         <w:rPr>
@@ -81,17 +78,17 @@
           <w:sz w:val="24"/>
           <w:szCs w:val="24"/>
         </w:rPr>
-        <w:t xml:space="preserve"> </w:t>
-      </w:r>
-      <w:r>
-        <w:rPr>
-          <w:rFonts w:ascii="Times New Roman" w:hAnsi="Times New Roman" w:cs="Times New Roman"/>
+        <w:t xml:space="preserve">uthentication, </w:t>
+      </w:r>
+      <w:r>
+        <w:rPr>
+          <w:rFonts w:ascii="Times New Roman" w:hAnsi="Times New Roman" w:cs="Times New Roman"/>
+          <w:b/>
           <w:bCs/>
-          <w:i/>
-          <w:sz w:val="24"/>
-          <w:szCs w:val="24"/>
-        </w:rPr>
-        <w:t>log</w:t>
+          <w:sz w:val="24"/>
+          <w:szCs w:val="24"/>
+        </w:rPr>
+        <w:t>A</w:t>
       </w:r>
       <w:r>
         <w:rPr>
@@ -100,7 +97,107 @@
           <w:sz w:val="24"/>
           <w:szCs w:val="24"/>
         </w:rPr>
-        <w:t xml:space="preserve"> — системный журнал) — стандарт отправки и регистрации сообщений о происходящих в системе событиях (то есть создания событийных журналов), использующийся в компьютерных сетях, работающих по протоколу IP. Термином «syslog» называют как ныне стандартизированный сетевой протокол syslog, так и программное обеспечение (приложение, библиотеку), которое занимается отправкой и получением системных сообщений.</w:t>
+        <w:t xml:space="preserve">uthorization, </w:t>
+      </w:r>
+      <w:r>
+        <w:rPr>
+          <w:rFonts w:ascii="Times New Roman" w:hAnsi="Times New Roman" w:cs="Times New Roman"/>
+          <w:b/>
+          <w:bCs/>
+          <w:sz w:val="24"/>
+          <w:szCs w:val="24"/>
+        </w:rPr>
+        <w:t>A</w:t>
+      </w:r>
+      <w:r>
+        <w:rPr>
+          <w:rFonts w:ascii="Times New Roman" w:hAnsi="Times New Roman" w:cs="Times New Roman"/>
+          <w:bCs/>
+          <w:sz w:val="24"/>
+          <w:szCs w:val="24"/>
+        </w:rPr>
+        <w:t>ccounting) — общее название процессов, связанных с обеспечением защиты данных в информационных системах, включая обеспечение аутентификации, авторизации и аудита, но без обеспечения доступности данных (защиты от DOS-атак).</w:t>
+      </w:r>
+    </w:p>
+    <w:p>
+      <w:pPr>
+        <w:pStyle w:val="a3"/>
+        <w:numPr>
+          <w:ilvl w:val="0"/>
+          <w:numId w:val="65"/>
+        </w:numPr>
+        <w:spacing w:line="240" w:lineRule="auto"/>
+        <w:ind w:left="567"/>
+        <w:jc w:val="both"/>
+        <w:rPr>
+          <w:rFonts w:ascii="Times New Roman" w:hAnsi="Times New Roman" w:cs="Times New Roman"/>
+          <w:bCs/>
+          <w:sz w:val="24"/>
+          <w:szCs w:val="24"/>
+        </w:rPr>
+      </w:pPr>
+      <w:r>
+        <w:rPr>
+          <w:rFonts w:ascii="Times New Roman" w:hAnsi="Times New Roman" w:cs="Times New Roman"/>
+          <w:bCs/>
+          <w:sz w:val="24"/>
+          <w:szCs w:val="24"/>
+        </w:rPr>
+        <w:t>Authentication (аутентификация) — сопоставление персоны (запроса) существующей учётной записи в системе безопасности. Осуществляется по логину, паролю, сертификату, смарт-карте и т. д.</w:t>
+      </w:r>
+    </w:p>
+    <w:p>
+      <w:pPr>
+        <w:pStyle w:val="a3"/>
+        <w:numPr>
+          <w:ilvl w:val="0"/>
+          <w:numId w:val="65"/>
+        </w:numPr>
+        <w:spacing w:line="240" w:lineRule="auto"/>
+        <w:ind w:left="567"/>
+        <w:jc w:val="both"/>
+        <w:rPr>
+          <w:rFonts w:ascii="Times New Roman" w:hAnsi="Times New Roman" w:cs="Times New Roman"/>
+          <w:bCs/>
+          <w:sz w:val="24"/>
+          <w:szCs w:val="24"/>
+        </w:rPr>
+      </w:pPr>
+      <w:r>
+        <w:rPr>
+          <w:rFonts w:ascii="Times New Roman" w:hAnsi="Times New Roman" w:cs="Times New Roman"/>
+          <w:bCs/>
+          <w:sz w:val="24"/>
+          <w:szCs w:val="24"/>
+        </w:rPr>
+        <w:t>Authorization (авторизация, проверка полномочий, проверка уровня доступа) — сопоставление учётной записи в системе (и персоны, прошедшей аутентификацию) и определённых полномочий (или запрета на доступ). В общем случае авторизация может быть «негативной» (пользователю А запрещён доступ к серверам компании).</w:t>
+      </w:r>
+    </w:p>
+    <w:p>
+      <w:pPr>
+        <w:pStyle w:val="a3"/>
+        <w:numPr>
+          <w:ilvl w:val="0"/>
+          <w:numId w:val="65"/>
+        </w:numPr>
+        <w:spacing w:line="240" w:lineRule="auto"/>
+        <w:ind w:left="567"/>
+        <w:jc w:val="both"/>
+        <w:rPr>
+          <w:rFonts w:ascii="Times New Roman" w:hAnsi="Times New Roman" w:cs="Times New Roman"/>
+          <w:bCs/>
+          <w:sz w:val="24"/>
+          <w:szCs w:val="24"/>
+        </w:rPr>
+      </w:pPr>
+      <w:r>
+        <w:rPr>
+          <w:rFonts w:ascii="Times New Roman" w:hAnsi="Times New Roman" w:cs="Times New Roman"/>
+          <w:bCs/>
+          <w:sz w:val="24"/>
+          <w:szCs w:val="24"/>
+        </w:rPr>
+        <w:t>Accounting (учёт) — слежение за потреблением ресурсов (преимущественно сетевых) пользователем. В accounting включается также и запись фактов получения доступа к системе (англ. access logs).</w:t>
       </w:r>
     </w:p>
     <w:p>
@@ -116,33 +213,6 @@
           <w:szCs w:val="24"/>
         </w:rPr>
       </w:pPr>
-      <w:r>
-        <w:rPr>
-          <w:rFonts w:ascii="Times New Roman" w:hAnsi="Times New Roman" w:cs="Times New Roman"/>
-          <w:bCs/>
-          <w:sz w:val="24"/>
-          <w:szCs w:val="24"/>
-        </w:rPr>
-        <w:t>Стандартом предусматривается, что источники формируют простые текстовые сообщения о происходящих в них событиях и передают их на обработку серверу Syslog, используя один из сетевых протоколов семейства IP (UDP или TCP). Формирование сообщений о событиях и их передача происходит по определённым правилам, называемым протоколом Syslog. Как правило сообщение имеет н</w:t>
-      </w:r>
-      <w:r>
-        <w:rPr>
-          <w:rFonts w:ascii="Times New Roman" w:hAnsi="Times New Roman" w:cs="Times New Roman"/>
-          <w:bCs/>
-          <w:sz w:val="24"/>
-          <w:szCs w:val="24"/>
-        </w:rPr>
-        <w:t>ебольшой размер (до 1024 байт</w:t>
-      </w:r>
-      <w:r>
-        <w:rPr>
-          <w:rFonts w:ascii="Times New Roman" w:hAnsi="Times New Roman" w:cs="Times New Roman"/>
-          <w:bCs/>
-          <w:sz w:val="24"/>
-          <w:szCs w:val="24"/>
-        </w:rPr>
-        <w:t>) и отсылается в открытом виде. Поскольку источники сообщений и сервер Syslog могут располагаться на разных машинах, это позволяет организовать сбор и хранение сообщений от множества географически разнесённых разнородных источников в едином хранилище (репозитории), что чрезвычайно важно для администраторов сетей, которые могут и не иметь физического доступа сразу ко всем устройствам и компьютерам в сети.</w:t>
-      </w:r>
     </w:p>
     <w:p>
       <w:pPr>
@@ -164,7 +234,618 @@
           <w:sz w:val="24"/>
           <w:szCs w:val="24"/>
         </w:rPr>
-        <w:t>Текущая версия протокола Syslog предлагает усовершенствованный формат сообщений, позволяющий использовать точную отметку времени создания сообщения и осуществлять надежную идентификацию источника сообщения, а также применять кодировку UTF-8 для текста сообщения, что позволяет решить проблему интернационализации. Необязательные дополнительные поля (структурированные данные) могут использоваться для передачи различной информации, например, о погрешности локальных часов источника сообщения и точности их синхронизации с внешними часами точного времени, о языке, на котором написано сообщение, и т. д.</w:t>
+        <w:t xml:space="preserve">Распространёнными сетевыми протоколами, реализующими </w:t>
+      </w:r>
+      <w:r>
+        <w:rPr>
+          <w:rFonts w:ascii="Times New Roman" w:hAnsi="Times New Roman" w:cs="Times New Roman"/>
+          <w:bCs/>
+          <w:sz w:val="24"/>
+          <w:szCs w:val="24"/>
+          <w:lang w:val="en-US"/>
+        </w:rPr>
+        <w:t>AAA</w:t>
+      </w:r>
+      <w:r>
+        <w:rPr>
+          <w:rFonts w:ascii="Times New Roman" w:hAnsi="Times New Roman" w:cs="Times New Roman"/>
+          <w:bCs/>
+          <w:sz w:val="24"/>
+          <w:szCs w:val="24"/>
+        </w:rPr>
+        <w:t>, являются:</w:t>
+      </w:r>
+    </w:p>
+    <w:p>
+      <w:pPr>
+        <w:pStyle w:val="a3"/>
+        <w:numPr>
+          <w:ilvl w:val="0"/>
+          <w:numId w:val="66"/>
+        </w:numPr>
+        <w:spacing w:line="240" w:lineRule="auto"/>
+        <w:jc w:val="both"/>
+        <w:rPr>
+          <w:rFonts w:ascii="Times New Roman" w:hAnsi="Times New Roman" w:cs="Times New Roman"/>
+          <w:bCs/>
+          <w:sz w:val="24"/>
+          <w:szCs w:val="24"/>
+        </w:rPr>
+      </w:pPr>
+      <w:r>
+        <w:rPr>
+          <w:rFonts w:ascii="Times New Roman" w:hAnsi="Times New Roman" w:cs="Times New Roman"/>
+          <w:bCs/>
+          <w:sz w:val="24"/>
+          <w:szCs w:val="24"/>
+          <w:lang w:val="en-US"/>
+        </w:rPr>
+        <w:t>Radius</w:t>
+      </w:r>
+      <w:r>
+        <w:rPr>
+          <w:rFonts w:ascii="Times New Roman" w:hAnsi="Times New Roman" w:cs="Times New Roman"/>
+          <w:bCs/>
+          <w:sz w:val="24"/>
+          <w:szCs w:val="24"/>
+        </w:rPr>
+        <w:t xml:space="preserve"> (</w:t>
+      </w:r>
+      <w:r>
+        <w:rPr>
+          <w:rFonts w:ascii="Times New Roman" w:hAnsi="Times New Roman" w:cs="Times New Roman"/>
+          <w:bCs/>
+          <w:sz w:val="24"/>
+          <w:szCs w:val="24"/>
+          <w:lang w:val="en-US"/>
+        </w:rPr>
+        <w:t>Remote</w:t>
+      </w:r>
+      <w:r>
+        <w:rPr>
+          <w:rFonts w:ascii="Times New Roman" w:hAnsi="Times New Roman" w:cs="Times New Roman"/>
+          <w:bCs/>
+          <w:sz w:val="24"/>
+          <w:szCs w:val="24"/>
+        </w:rPr>
+        <w:t xml:space="preserve"> </w:t>
+      </w:r>
+      <w:r>
+        <w:rPr>
+          <w:rFonts w:ascii="Times New Roman" w:hAnsi="Times New Roman" w:cs="Times New Roman"/>
+          <w:bCs/>
+          <w:sz w:val="24"/>
+          <w:szCs w:val="24"/>
+          <w:lang w:val="en-US"/>
+        </w:rPr>
+        <w:t>Authentication</w:t>
+      </w:r>
+      <w:r>
+        <w:rPr>
+          <w:rFonts w:ascii="Times New Roman" w:hAnsi="Times New Roman" w:cs="Times New Roman"/>
+          <w:bCs/>
+          <w:sz w:val="24"/>
+          <w:szCs w:val="24"/>
+        </w:rPr>
+        <w:t xml:space="preserve"> </w:t>
+      </w:r>
+      <w:r>
+        <w:rPr>
+          <w:rFonts w:ascii="Times New Roman" w:hAnsi="Times New Roman" w:cs="Times New Roman"/>
+          <w:bCs/>
+          <w:sz w:val="24"/>
+          <w:szCs w:val="24"/>
+          <w:lang w:val="en-US"/>
+        </w:rPr>
+        <w:t>in</w:t>
+      </w:r>
+      <w:r>
+        <w:rPr>
+          <w:rFonts w:ascii="Times New Roman" w:hAnsi="Times New Roman" w:cs="Times New Roman"/>
+          <w:bCs/>
+          <w:sz w:val="24"/>
+          <w:szCs w:val="24"/>
+        </w:rPr>
+        <w:t xml:space="preserve"> </w:t>
+      </w:r>
+      <w:r>
+        <w:rPr>
+          <w:rFonts w:ascii="Times New Roman" w:hAnsi="Times New Roman" w:cs="Times New Roman"/>
+          <w:bCs/>
+          <w:sz w:val="24"/>
+          <w:szCs w:val="24"/>
+          <w:lang w:val="en-US"/>
+        </w:rPr>
+        <w:t>Dial</w:t>
+      </w:r>
+      <w:r>
+        <w:rPr>
+          <w:rFonts w:ascii="Times New Roman" w:hAnsi="Times New Roman" w:cs="Times New Roman"/>
+          <w:bCs/>
+          <w:sz w:val="24"/>
+          <w:szCs w:val="24"/>
+        </w:rPr>
+        <w:t>-</w:t>
+      </w:r>
+      <w:r>
+        <w:rPr>
+          <w:rFonts w:ascii="Times New Roman" w:hAnsi="Times New Roman" w:cs="Times New Roman"/>
+          <w:bCs/>
+          <w:sz w:val="24"/>
+          <w:szCs w:val="24"/>
+          <w:lang w:val="en-US"/>
+        </w:rPr>
+        <w:t>In</w:t>
+      </w:r>
+      <w:r>
+        <w:rPr>
+          <w:rFonts w:ascii="Times New Roman" w:hAnsi="Times New Roman" w:cs="Times New Roman"/>
+          <w:bCs/>
+          <w:sz w:val="24"/>
+          <w:szCs w:val="24"/>
+        </w:rPr>
+        <w:t xml:space="preserve"> </w:t>
+      </w:r>
+      <w:r>
+        <w:rPr>
+          <w:rFonts w:ascii="Times New Roman" w:hAnsi="Times New Roman" w:cs="Times New Roman"/>
+          <w:bCs/>
+          <w:sz w:val="24"/>
+          <w:szCs w:val="24"/>
+          <w:lang w:val="en-US"/>
+        </w:rPr>
+        <w:t>User</w:t>
+      </w:r>
+      <w:r>
+        <w:rPr>
+          <w:rFonts w:ascii="Times New Roman" w:hAnsi="Times New Roman" w:cs="Times New Roman"/>
+          <w:bCs/>
+          <w:sz w:val="24"/>
+          <w:szCs w:val="24"/>
+        </w:rPr>
+        <w:t xml:space="preserve"> </w:t>
+      </w:r>
+      <w:r>
+        <w:rPr>
+          <w:rFonts w:ascii="Times New Roman" w:hAnsi="Times New Roman" w:cs="Times New Roman"/>
+          <w:bCs/>
+          <w:sz w:val="24"/>
+          <w:szCs w:val="24"/>
+          <w:lang w:val="en-US"/>
+        </w:rPr>
+        <w:t>Service</w:t>
+      </w:r>
+      <w:r>
+        <w:rPr>
+          <w:rFonts w:ascii="Times New Roman" w:hAnsi="Times New Roman" w:cs="Times New Roman"/>
+          <w:bCs/>
+          <w:sz w:val="24"/>
+          <w:szCs w:val="24"/>
+        </w:rPr>
+        <w:t xml:space="preserve">), </w:t>
+      </w:r>
+      <w:r>
+        <w:rPr>
+          <w:rFonts w:ascii="Times New Roman" w:hAnsi="Times New Roman" w:cs="Times New Roman"/>
+          <w:bCs/>
+          <w:sz w:val="24"/>
+          <w:szCs w:val="24"/>
+        </w:rPr>
+        <w:t>разработан</w:t>
+      </w:r>
+      <w:r>
+        <w:rPr>
+          <w:rFonts w:ascii="Times New Roman" w:hAnsi="Times New Roman" w:cs="Times New Roman"/>
+          <w:bCs/>
+          <w:sz w:val="24"/>
+          <w:szCs w:val="24"/>
+        </w:rPr>
+        <w:t xml:space="preserve"> </w:t>
+      </w:r>
+      <w:r>
+        <w:rPr>
+          <w:rFonts w:ascii="Times New Roman" w:hAnsi="Times New Roman" w:cs="Times New Roman"/>
+          <w:bCs/>
+          <w:sz w:val="24"/>
+          <w:szCs w:val="24"/>
+        </w:rPr>
+        <w:t>в</w:t>
+      </w:r>
+      <w:r>
+        <w:rPr>
+          <w:rFonts w:ascii="Times New Roman" w:hAnsi="Times New Roman" w:cs="Times New Roman"/>
+          <w:bCs/>
+          <w:sz w:val="24"/>
+          <w:szCs w:val="24"/>
+        </w:rPr>
+        <w:t xml:space="preserve"> 1997 </w:t>
+      </w:r>
+      <w:r>
+        <w:rPr>
+          <w:rFonts w:ascii="Times New Roman" w:hAnsi="Times New Roman" w:cs="Times New Roman"/>
+          <w:bCs/>
+          <w:sz w:val="24"/>
+          <w:szCs w:val="24"/>
+        </w:rPr>
+        <w:t>г</w:t>
+      </w:r>
+      <w:r>
+        <w:rPr>
+          <w:rFonts w:ascii="Times New Roman" w:hAnsi="Times New Roman" w:cs="Times New Roman"/>
+          <w:bCs/>
+          <w:sz w:val="24"/>
+          <w:szCs w:val="24"/>
+        </w:rPr>
+        <w:t xml:space="preserve">. </w:t>
+      </w:r>
+      <w:r>
+        <w:rPr>
+          <w:rFonts w:ascii="Times New Roman" w:hAnsi="Times New Roman" w:cs="Times New Roman"/>
+          <w:bCs/>
+          <w:sz w:val="24"/>
+          <w:szCs w:val="24"/>
+        </w:rPr>
+        <w:t>и</w:t>
+      </w:r>
+      <w:r>
+        <w:rPr>
+          <w:rFonts w:ascii="Times New Roman" w:hAnsi="Times New Roman" w:cs="Times New Roman"/>
+          <w:bCs/>
+          <w:sz w:val="24"/>
+          <w:szCs w:val="24"/>
+        </w:rPr>
+        <w:t xml:space="preserve"> </w:t>
+      </w:r>
+      <w:r>
+        <w:rPr>
+          <w:rFonts w:ascii="Times New Roman" w:hAnsi="Times New Roman" w:cs="Times New Roman"/>
+          <w:bCs/>
+          <w:sz w:val="24"/>
+          <w:szCs w:val="24"/>
+        </w:rPr>
+        <w:t>опубликован</w:t>
+      </w:r>
+      <w:r>
+        <w:rPr>
+          <w:rFonts w:ascii="Times New Roman" w:hAnsi="Times New Roman" w:cs="Times New Roman"/>
+          <w:bCs/>
+          <w:sz w:val="24"/>
+          <w:szCs w:val="24"/>
+        </w:rPr>
+        <w:t xml:space="preserve"> </w:t>
+      </w:r>
+      <w:r>
+        <w:rPr>
+          <w:rFonts w:ascii="Times New Roman" w:hAnsi="Times New Roman" w:cs="Times New Roman"/>
+          <w:bCs/>
+          <w:sz w:val="24"/>
+          <w:szCs w:val="24"/>
+        </w:rPr>
+        <w:t>как</w:t>
+      </w:r>
+      <w:r>
+        <w:rPr>
+          <w:rFonts w:ascii="Times New Roman" w:hAnsi="Times New Roman" w:cs="Times New Roman"/>
+          <w:bCs/>
+          <w:sz w:val="24"/>
+          <w:szCs w:val="24"/>
+        </w:rPr>
+        <w:t xml:space="preserve"> </w:t>
+      </w:r>
+      <w:r>
+        <w:rPr>
+          <w:rFonts w:ascii="Times New Roman" w:hAnsi="Times New Roman" w:cs="Times New Roman"/>
+          <w:bCs/>
+          <w:sz w:val="24"/>
+          <w:szCs w:val="24"/>
+          <w:lang w:val="en-US"/>
+        </w:rPr>
+        <w:t>RFC</w:t>
+      </w:r>
+      <w:r>
+        <w:rPr>
+          <w:rFonts w:ascii="Times New Roman" w:hAnsi="Times New Roman" w:cs="Times New Roman"/>
+          <w:bCs/>
+          <w:sz w:val="24"/>
+          <w:szCs w:val="24"/>
+        </w:rPr>
+        <w:t xml:space="preserve"> 2058 и </w:t>
+      </w:r>
+      <w:r>
+        <w:rPr>
+          <w:rFonts w:ascii="Times New Roman" w:hAnsi="Times New Roman" w:cs="Times New Roman"/>
+          <w:bCs/>
+          <w:sz w:val="24"/>
+          <w:szCs w:val="24"/>
+          <w:lang w:val="en-US"/>
+        </w:rPr>
+        <w:t>RFC</w:t>
+      </w:r>
+      <w:r>
+        <w:rPr>
+          <w:rFonts w:ascii="Times New Roman" w:hAnsi="Times New Roman" w:cs="Times New Roman"/>
+          <w:bCs/>
+          <w:sz w:val="24"/>
+          <w:szCs w:val="24"/>
+        </w:rPr>
+        <w:t xml:space="preserve"> 2059. Существует несколько коммерческих и свободно распространяемых RADIUS-серверов</w:t>
+      </w:r>
+      <w:r>
+        <w:rPr>
+          <w:rFonts w:ascii="Times New Roman" w:hAnsi="Times New Roman" w:cs="Times New Roman"/>
+          <w:bCs/>
+          <w:sz w:val="24"/>
+          <w:szCs w:val="24"/>
+        </w:rPr>
+        <w:t>.</w:t>
+      </w:r>
+    </w:p>
+    <w:p>
+      <w:pPr>
+        <w:pStyle w:val="a3"/>
+        <w:numPr>
+          <w:ilvl w:val="0"/>
+          <w:numId w:val="66"/>
+        </w:numPr>
+        <w:spacing w:line="240" w:lineRule="auto"/>
+        <w:jc w:val="both"/>
+        <w:rPr>
+          <w:rFonts w:ascii="Times New Roman" w:hAnsi="Times New Roman" w:cs="Times New Roman"/>
+          <w:bCs/>
+          <w:sz w:val="24"/>
+          <w:szCs w:val="24"/>
+        </w:rPr>
+      </w:pPr>
+      <w:r>
+        <w:rPr>
+          <w:rFonts w:ascii="Times New Roman" w:hAnsi="Times New Roman" w:cs="Times New Roman"/>
+          <w:bCs/>
+          <w:sz w:val="24"/>
+          <w:szCs w:val="24"/>
+        </w:rPr>
+        <w:t xml:space="preserve">Diameter – сеансовый протокол, созданный, отчасти, для преодоления некоторых ограничений протокола </w:t>
+      </w:r>
+      <w:r>
+        <w:rPr>
+          <w:rFonts w:ascii="Times New Roman" w:hAnsi="Times New Roman" w:cs="Times New Roman"/>
+          <w:bCs/>
+          <w:sz w:val="24"/>
+          <w:szCs w:val="24"/>
+          <w:lang w:val="en-US"/>
+        </w:rPr>
+        <w:t>Radius</w:t>
+      </w:r>
+      <w:r>
+        <w:rPr>
+          <w:rFonts w:ascii="Times New Roman" w:hAnsi="Times New Roman" w:cs="Times New Roman"/>
+          <w:bCs/>
+          <w:sz w:val="24"/>
+          <w:szCs w:val="24"/>
+        </w:rPr>
+        <w:t xml:space="preserve">, </w:t>
+      </w:r>
+      <w:r>
+        <w:rPr>
+          <w:rFonts w:ascii="Times New Roman" w:hAnsi="Times New Roman" w:cs="Times New Roman"/>
+          <w:bCs/>
+          <w:sz w:val="24"/>
+          <w:szCs w:val="24"/>
+        </w:rPr>
+        <w:t>описан в</w:t>
+      </w:r>
+      <w:r>
+        <w:rPr>
+          <w:rFonts w:ascii="Times New Roman" w:hAnsi="Times New Roman" w:cs="Times New Roman"/>
+          <w:bCs/>
+          <w:sz w:val="24"/>
+          <w:szCs w:val="24"/>
+        </w:rPr>
+        <w:t xml:space="preserve"> RFC 6733, RFC 3589, RFC 4006.</w:t>
+      </w:r>
+    </w:p>
+    <w:p>
+      <w:pPr>
+        <w:pStyle w:val="a3"/>
+        <w:numPr>
+          <w:ilvl w:val="0"/>
+          <w:numId w:val="66"/>
+        </w:numPr>
+        <w:spacing w:line="240" w:lineRule="auto"/>
+        <w:jc w:val="both"/>
+        <w:rPr>
+          <w:rFonts w:ascii="Times New Roman" w:hAnsi="Times New Roman" w:cs="Times New Roman"/>
+          <w:bCs/>
+          <w:sz w:val="24"/>
+          <w:szCs w:val="24"/>
+        </w:rPr>
+      </w:pPr>
+      <w:r>
+        <w:rPr>
+          <w:rFonts w:ascii="Times New Roman" w:hAnsi="Times New Roman" w:cs="Times New Roman"/>
+          <w:bCs/>
+          <w:sz w:val="24"/>
+          <w:szCs w:val="24"/>
+          <w:lang w:val="en-US"/>
+        </w:rPr>
+        <w:t>Tacacs</w:t>
+      </w:r>
+      <w:r>
+        <w:rPr>
+          <w:rFonts w:ascii="Times New Roman" w:hAnsi="Times New Roman" w:cs="Times New Roman"/>
+          <w:bCs/>
+          <w:sz w:val="24"/>
+          <w:szCs w:val="24"/>
+        </w:rPr>
+        <w:t>+ (</w:t>
+      </w:r>
+      <w:r>
+        <w:rPr>
+          <w:rFonts w:ascii="Times New Roman" w:hAnsi="Times New Roman" w:cs="Times New Roman"/>
+          <w:bCs/>
+          <w:sz w:val="24"/>
+          <w:szCs w:val="24"/>
+          <w:lang w:val="en-US"/>
+        </w:rPr>
+        <w:t>Terminal</w:t>
+      </w:r>
+      <w:r>
+        <w:rPr>
+          <w:rFonts w:ascii="Times New Roman" w:hAnsi="Times New Roman" w:cs="Times New Roman"/>
+          <w:bCs/>
+          <w:sz w:val="24"/>
+          <w:szCs w:val="24"/>
+        </w:rPr>
+        <w:t xml:space="preserve"> </w:t>
+      </w:r>
+      <w:r>
+        <w:rPr>
+          <w:rFonts w:ascii="Times New Roman" w:hAnsi="Times New Roman" w:cs="Times New Roman"/>
+          <w:bCs/>
+          <w:sz w:val="24"/>
+          <w:szCs w:val="24"/>
+          <w:lang w:val="en-US"/>
+        </w:rPr>
+        <w:t>Access</w:t>
+      </w:r>
+      <w:r>
+        <w:rPr>
+          <w:rFonts w:ascii="Times New Roman" w:hAnsi="Times New Roman" w:cs="Times New Roman"/>
+          <w:bCs/>
+          <w:sz w:val="24"/>
+          <w:szCs w:val="24"/>
+        </w:rPr>
+        <w:t xml:space="preserve"> </w:t>
+      </w:r>
+      <w:r>
+        <w:rPr>
+          <w:rFonts w:ascii="Times New Roman" w:hAnsi="Times New Roman" w:cs="Times New Roman"/>
+          <w:bCs/>
+          <w:sz w:val="24"/>
+          <w:szCs w:val="24"/>
+          <w:lang w:val="en-US"/>
+        </w:rPr>
+        <w:t>Controller</w:t>
+      </w:r>
+      <w:r>
+        <w:rPr>
+          <w:rFonts w:ascii="Times New Roman" w:hAnsi="Times New Roman" w:cs="Times New Roman"/>
+          <w:bCs/>
+          <w:sz w:val="24"/>
+          <w:szCs w:val="24"/>
+        </w:rPr>
+        <w:t xml:space="preserve"> </w:t>
+      </w:r>
+      <w:r>
+        <w:rPr>
+          <w:rFonts w:ascii="Times New Roman" w:hAnsi="Times New Roman" w:cs="Times New Roman"/>
+          <w:bCs/>
+          <w:sz w:val="24"/>
+          <w:szCs w:val="24"/>
+          <w:lang w:val="en-US"/>
+        </w:rPr>
+        <w:t>Access</w:t>
+      </w:r>
+      <w:r>
+        <w:rPr>
+          <w:rFonts w:ascii="Times New Roman" w:hAnsi="Times New Roman" w:cs="Times New Roman"/>
+          <w:bCs/>
+          <w:sz w:val="24"/>
+          <w:szCs w:val="24"/>
+        </w:rPr>
+        <w:t xml:space="preserve"> </w:t>
+      </w:r>
+      <w:r>
+        <w:rPr>
+          <w:rFonts w:ascii="Times New Roman" w:hAnsi="Times New Roman" w:cs="Times New Roman"/>
+          <w:bCs/>
+          <w:sz w:val="24"/>
+          <w:szCs w:val="24"/>
+          <w:lang w:val="en-US"/>
+        </w:rPr>
+        <w:t>Control</w:t>
+      </w:r>
+      <w:r>
+        <w:rPr>
+          <w:rFonts w:ascii="Times New Roman" w:hAnsi="Times New Roman" w:cs="Times New Roman"/>
+          <w:bCs/>
+          <w:sz w:val="24"/>
+          <w:szCs w:val="24"/>
+        </w:rPr>
+        <w:t xml:space="preserve"> </w:t>
+      </w:r>
+      <w:r>
+        <w:rPr>
+          <w:rFonts w:ascii="Times New Roman" w:hAnsi="Times New Roman" w:cs="Times New Roman"/>
+          <w:bCs/>
+          <w:sz w:val="24"/>
+          <w:szCs w:val="24"/>
+          <w:lang w:val="en-US"/>
+        </w:rPr>
+        <w:t>System</w:t>
+      </w:r>
+      <w:r>
+        <w:rPr>
+          <w:rFonts w:ascii="Times New Roman" w:hAnsi="Times New Roman" w:cs="Times New Roman"/>
+          <w:bCs/>
+          <w:sz w:val="24"/>
+          <w:szCs w:val="24"/>
+        </w:rPr>
+        <w:t xml:space="preserve"> </w:t>
+      </w:r>
+      <w:r>
+        <w:rPr>
+          <w:rFonts w:ascii="Times New Roman" w:hAnsi="Times New Roman" w:cs="Times New Roman"/>
+          <w:bCs/>
+          <w:sz w:val="24"/>
+          <w:szCs w:val="24"/>
+          <w:lang w:val="en-US"/>
+        </w:rPr>
+        <w:t>plus</w:t>
+      </w:r>
+      <w:r>
+        <w:rPr>
+          <w:rFonts w:ascii="Times New Roman" w:hAnsi="Times New Roman" w:cs="Times New Roman"/>
+          <w:bCs/>
+          <w:sz w:val="24"/>
+          <w:szCs w:val="24"/>
+        </w:rPr>
+        <w:t xml:space="preserve">) – сеансовый протокол, результат дальнейшего усовершенствования </w:t>
+      </w:r>
+      <w:r>
+        <w:rPr>
+          <w:rFonts w:ascii="Times New Roman" w:hAnsi="Times New Roman" w:cs="Times New Roman"/>
+          <w:bCs/>
+          <w:sz w:val="24"/>
+          <w:szCs w:val="24"/>
+        </w:rPr>
+        <w:t>протокола</w:t>
+      </w:r>
+      <w:r>
+        <w:rPr>
+          <w:rFonts w:ascii="Times New Roman" w:hAnsi="Times New Roman" w:cs="Times New Roman"/>
+          <w:bCs/>
+          <w:sz w:val="24"/>
+          <w:szCs w:val="24"/>
+        </w:rPr>
+        <w:t xml:space="preserve"> TACACS, предпринятого Cisco</w:t>
+      </w:r>
+      <w:r>
+        <w:rPr>
+          <w:rFonts w:ascii="Times New Roman" w:hAnsi="Times New Roman" w:cs="Times New Roman"/>
+          <w:bCs/>
+          <w:sz w:val="24"/>
+          <w:szCs w:val="24"/>
+        </w:rPr>
+        <w:t xml:space="preserve"> в 1993 г</w:t>
+      </w:r>
+      <w:r>
+        <w:rPr>
+          <w:rFonts w:ascii="Times New Roman" w:hAnsi="Times New Roman" w:cs="Times New Roman"/>
+          <w:bCs/>
+          <w:sz w:val="24"/>
+          <w:szCs w:val="24"/>
+        </w:rPr>
+        <w:t>.</w:t>
       </w:r>
     </w:p>
     <w:p>
@@ -194,9 +875,9 @@
       <w:r>
         <w:rPr>
           <w:rFonts w:ascii="Times New Roman" w:hAnsi="Times New Roman" w:cs="Times New Roman"/>
-          <w:sz w:val="24"/>
-          <w:szCs w:val="24"/>
-          <w:lang w:val="en-US"/>
+          <w:noProof/>
+          <w:sz w:val="24"/>
+          <w:szCs w:val="24"/>
         </w:rPr>
         <w:drawing>
           <wp:inline distT="0" distB="0" distL="0" distR="0" wp14:anchorId="78DEFEAE" wp14:editId="1DDD51C6">
@@ -585,15 +1266,15 @@
           <w:szCs w:val="24"/>
         </w:rPr>
         <w:lastRenderedPageBreak/>
-        <w:t xml:space="preserve">Настройка </w:t>
-      </w:r>
-      <w:r>
-        <w:rPr>
-          <w:rFonts w:ascii="Times New Roman" w:hAnsi="Times New Roman" w:cs="Times New Roman"/>
-          <w:sz w:val="24"/>
-          <w:szCs w:val="24"/>
-        </w:rPr>
-        <w:t>сервера</w:t>
+        <w:t>Настройка сети</w:t>
+      </w:r>
+      <w:r>
+        <w:rPr>
+          <w:rFonts w:ascii="Times New Roman" w:hAnsi="Times New Roman" w:cs="Times New Roman"/>
+          <w:sz w:val="24"/>
+          <w:szCs w:val="24"/>
+        </w:rPr>
+        <w:t xml:space="preserve"> (см. подробности в Приложении)</w:t>
       </w:r>
     </w:p>
     <w:p>
@@ -617,7 +1298,15 @@
           <w:sz w:val="24"/>
           <w:szCs w:val="24"/>
         </w:rPr>
-        <w:t xml:space="preserve">Спланируем распределение статических и динамических </w:t>
+        <w:t>Спланируйте</w:t>
+      </w:r>
+      <w:r>
+        <w:rPr>
+          <w:rFonts w:ascii="Times New Roman" w:hAnsi="Times New Roman" w:cs="Times New Roman"/>
+          <w:sz w:val="24"/>
+          <w:szCs w:val="24"/>
+        </w:rPr>
+        <w:t xml:space="preserve"> распределение статических и динамических </w:t>
       </w:r>
       <w:r>
         <w:rPr>
@@ -635,6 +1324,204 @@
           <w:szCs w:val="24"/>
         </w:rPr>
         <w:t>-адресов</w:t>
+      </w:r>
+    </w:p>
+    <w:p>
+      <w:pPr>
+        <w:pStyle w:val="a3"/>
+        <w:keepNext/>
+        <w:numPr>
+          <w:ilvl w:val="1"/>
+          <w:numId w:val="15"/>
+        </w:numPr>
+        <w:spacing w:line="240" w:lineRule="auto"/>
+        <w:jc w:val="both"/>
+        <w:rPr>
+          <w:rFonts w:ascii="Times New Roman" w:hAnsi="Times New Roman" w:cs="Times New Roman"/>
+          <w:sz w:val="24"/>
+          <w:szCs w:val="24"/>
+        </w:rPr>
+      </w:pPr>
+      <w:r>
+        <w:rPr>
+          <w:rFonts w:ascii="Times New Roman" w:hAnsi="Times New Roman" w:cs="Times New Roman"/>
+          <w:sz w:val="24"/>
+          <w:szCs w:val="24"/>
+        </w:rPr>
+        <w:t xml:space="preserve">Настройка </w:t>
+      </w:r>
+      <w:r>
+        <w:rPr>
+          <w:rFonts w:ascii="Times New Roman" w:hAnsi="Times New Roman" w:cs="Times New Roman"/>
+          <w:sz w:val="24"/>
+          <w:szCs w:val="24"/>
+        </w:rPr>
+        <w:t>сервера</w:t>
+      </w:r>
+    </w:p>
+    <w:p>
+      <w:pPr>
+        <w:pStyle w:val="a3"/>
+        <w:numPr>
+          <w:ilvl w:val="2"/>
+          <w:numId w:val="15"/>
+        </w:numPr>
+        <w:spacing w:line="240" w:lineRule="auto"/>
+        <w:jc w:val="both"/>
+        <w:rPr>
+          <w:rFonts w:ascii="Times New Roman" w:hAnsi="Times New Roman" w:cs="Times New Roman"/>
+          <w:sz w:val="24"/>
+          <w:szCs w:val="24"/>
+        </w:rPr>
+      </w:pPr>
+      <w:r>
+        <w:rPr>
+          <w:rFonts w:ascii="Times New Roman" w:hAnsi="Times New Roman" w:cs="Times New Roman"/>
+          <w:sz w:val="24"/>
+          <w:szCs w:val="24"/>
+        </w:rPr>
+        <w:t xml:space="preserve">Настройте </w:t>
+      </w:r>
+      <w:r>
+        <w:rPr>
+          <w:rFonts w:ascii="Times New Roman" w:hAnsi="Times New Roman" w:cs="Times New Roman"/>
+          <w:sz w:val="24"/>
+          <w:szCs w:val="24"/>
+        </w:rPr>
+        <w:t>статический адрес сервера. Укажите шлюз по умолчанию</w:t>
+      </w:r>
+      <w:r>
+        <w:rPr>
+          <w:rFonts w:ascii="Times New Roman" w:hAnsi="Times New Roman" w:cs="Times New Roman"/>
+          <w:sz w:val="24"/>
+          <w:szCs w:val="24"/>
+        </w:rPr>
+        <w:t xml:space="preserve"> и самого себя в качестве </w:t>
+      </w:r>
+      <w:r>
+        <w:rPr>
+          <w:rFonts w:ascii="Times New Roman" w:hAnsi="Times New Roman" w:cs="Times New Roman"/>
+          <w:sz w:val="24"/>
+          <w:szCs w:val="24"/>
+          <w:lang w:val="en-US"/>
+        </w:rPr>
+        <w:t>DNS</w:t>
+      </w:r>
+      <w:r>
+        <w:rPr>
+          <w:rFonts w:ascii="Times New Roman" w:hAnsi="Times New Roman" w:cs="Times New Roman"/>
+          <w:sz w:val="24"/>
+          <w:szCs w:val="24"/>
+        </w:rPr>
+        <w:t>-сервера</w:t>
+      </w:r>
+    </w:p>
+    <w:p>
+      <w:pPr>
+        <w:pStyle w:val="a3"/>
+        <w:numPr>
+          <w:ilvl w:val="2"/>
+          <w:numId w:val="15"/>
+        </w:numPr>
+        <w:spacing w:line="240" w:lineRule="auto"/>
+        <w:jc w:val="both"/>
+        <w:rPr>
+          <w:rFonts w:ascii="Times New Roman" w:hAnsi="Times New Roman" w:cs="Times New Roman"/>
+          <w:sz w:val="24"/>
+          <w:szCs w:val="24"/>
+        </w:rPr>
+      </w:pPr>
+      <w:r>
+        <w:rPr>
+          <w:rFonts w:ascii="Times New Roman" w:hAnsi="Times New Roman" w:cs="Times New Roman"/>
+          <w:sz w:val="24"/>
+          <w:szCs w:val="24"/>
+        </w:rPr>
+        <w:t>Настройте</w:t>
+      </w:r>
+      <w:r>
+        <w:rPr>
+          <w:rFonts w:ascii="Times New Roman" w:hAnsi="Times New Roman" w:cs="Times New Roman"/>
+          <w:sz w:val="24"/>
+          <w:szCs w:val="24"/>
+        </w:rPr>
+        <w:t xml:space="preserve"> службу </w:t>
+      </w:r>
+      <w:r>
+        <w:rPr>
+          <w:rFonts w:ascii="Times New Roman" w:hAnsi="Times New Roman" w:cs="Times New Roman"/>
+          <w:sz w:val="24"/>
+          <w:szCs w:val="24"/>
+          <w:lang w:val="en-US"/>
+        </w:rPr>
+        <w:t>DNS</w:t>
+      </w:r>
+      <w:r>
+        <w:rPr>
+          <w:rFonts w:ascii="Times New Roman" w:hAnsi="Times New Roman" w:cs="Times New Roman"/>
+          <w:sz w:val="24"/>
+          <w:szCs w:val="24"/>
+        </w:rPr>
+        <w:t xml:space="preserve"> и добавьте в неё 3 записи: </w:t>
+      </w:r>
+      <w:r>
+        <w:rPr>
+          <w:rFonts w:ascii="Times New Roman" w:hAnsi="Times New Roman" w:cs="Times New Roman"/>
+          <w:sz w:val="24"/>
+          <w:szCs w:val="24"/>
+          <w:lang w:val="en-US"/>
+        </w:rPr>
+        <w:t>ro</w:t>
+      </w:r>
+      <w:r>
+        <w:rPr>
+          <w:rFonts w:ascii="Times New Roman" w:hAnsi="Times New Roman" w:cs="Times New Roman"/>
+          <w:sz w:val="24"/>
+          <w:szCs w:val="24"/>
+        </w:rPr>
+        <w:t xml:space="preserve">-12, </w:t>
+      </w:r>
+      <w:r>
+        <w:rPr>
+          <w:rFonts w:ascii="Times New Roman" w:hAnsi="Times New Roman" w:cs="Times New Roman"/>
+          <w:sz w:val="24"/>
+          <w:szCs w:val="24"/>
+          <w:lang w:val="en-US"/>
+        </w:rPr>
+        <w:t>sw</w:t>
+      </w:r>
+      <w:r>
+        <w:rPr>
+          <w:rFonts w:ascii="Times New Roman" w:hAnsi="Times New Roman" w:cs="Times New Roman"/>
+          <w:sz w:val="24"/>
+          <w:szCs w:val="24"/>
+        </w:rPr>
+        <w:t xml:space="preserve">-12 </w:t>
+      </w:r>
+      <w:r>
+        <w:rPr>
+          <w:rFonts w:ascii="Times New Roman" w:hAnsi="Times New Roman" w:cs="Times New Roman"/>
+          <w:sz w:val="24"/>
+          <w:szCs w:val="24"/>
+        </w:rPr>
+        <w:t>и сам сервер</w:t>
+      </w:r>
+      <w:r>
+        <w:rPr>
+          <w:rFonts w:ascii="Times New Roman" w:hAnsi="Times New Roman" w:cs="Times New Roman"/>
+          <w:sz w:val="24"/>
+          <w:szCs w:val="24"/>
+        </w:rPr>
+        <w:t xml:space="preserve"> </w:t>
+      </w:r>
+      <w:r>
+        <w:rPr>
+          <w:rFonts w:ascii="Times New Roman" w:hAnsi="Times New Roman" w:cs="Times New Roman"/>
+          <w:sz w:val="24"/>
+          <w:szCs w:val="24"/>
+          <w:lang w:val="en-US"/>
+        </w:rPr>
+        <w:t>aaa</w:t>
       </w:r>
     </w:p>
     <w:p>
@@ -658,7 +1545,98 @@
           <w:sz w:val="24"/>
           <w:szCs w:val="24"/>
         </w:rPr>
-        <w:t>Настроим статический адрес сервера. Укажите шлюз по умолчанию</w:t>
+        <w:t>Настройка маршрутизатора</w:t>
+      </w:r>
+    </w:p>
+    <w:p>
+      <w:pPr>
+        <w:pStyle w:val="a3"/>
+        <w:numPr>
+          <w:ilvl w:val="2"/>
+          <w:numId w:val="15"/>
+        </w:numPr>
+        <w:spacing w:line="240" w:lineRule="auto"/>
+        <w:jc w:val="both"/>
+        <w:rPr>
+          <w:rFonts w:ascii="Times New Roman" w:hAnsi="Times New Roman" w:cs="Times New Roman"/>
+          <w:sz w:val="24"/>
+          <w:szCs w:val="24"/>
+        </w:rPr>
+      </w:pPr>
+      <w:r>
+        <w:rPr>
+          <w:rFonts w:ascii="Times New Roman" w:hAnsi="Times New Roman" w:cs="Times New Roman"/>
+          <w:sz w:val="24"/>
+          <w:szCs w:val="24"/>
+        </w:rPr>
+        <w:t>Задайте имя</w:t>
+      </w:r>
+    </w:p>
+    <w:p>
+      <w:pPr>
+        <w:pStyle w:val="a3"/>
+        <w:numPr>
+          <w:ilvl w:val="2"/>
+          <w:numId w:val="15"/>
+        </w:numPr>
+        <w:spacing w:line="240" w:lineRule="auto"/>
+        <w:jc w:val="both"/>
+        <w:rPr>
+          <w:rFonts w:ascii="Times New Roman" w:hAnsi="Times New Roman" w:cs="Times New Roman"/>
+          <w:sz w:val="24"/>
+          <w:szCs w:val="24"/>
+        </w:rPr>
+      </w:pPr>
+      <w:r>
+        <w:rPr>
+          <w:rFonts w:ascii="Times New Roman" w:hAnsi="Times New Roman" w:cs="Times New Roman"/>
+          <w:sz w:val="24"/>
+          <w:szCs w:val="24"/>
+        </w:rPr>
+        <w:t xml:space="preserve">Задайте </w:t>
+      </w:r>
+      <w:r>
+        <w:rPr>
+          <w:rFonts w:ascii="Times New Roman" w:hAnsi="Times New Roman" w:cs="Times New Roman"/>
+          <w:sz w:val="24"/>
+          <w:szCs w:val="24"/>
+          <w:lang w:val="en-US"/>
+        </w:rPr>
+        <w:t>IP</w:t>
+      </w:r>
+      <w:r>
+        <w:rPr>
+          <w:rFonts w:ascii="Times New Roman" w:hAnsi="Times New Roman" w:cs="Times New Roman"/>
+          <w:sz w:val="24"/>
+          <w:szCs w:val="24"/>
+        </w:rPr>
+        <w:t xml:space="preserve">-адрес / маску на порту </w:t>
+      </w:r>
+      <w:r>
+        <w:rPr>
+          <w:rFonts w:ascii="Times New Roman" w:hAnsi="Times New Roman" w:cs="Times New Roman"/>
+          <w:sz w:val="24"/>
+          <w:szCs w:val="24"/>
+          <w:lang w:val="en-US"/>
+        </w:rPr>
+        <w:t>Gigabit</w:t>
+      </w:r>
+      <w:r>
+        <w:rPr>
+          <w:rFonts w:ascii="Times New Roman" w:hAnsi="Times New Roman" w:cs="Times New Roman"/>
+          <w:sz w:val="24"/>
+          <w:szCs w:val="24"/>
+        </w:rPr>
+        <w:t xml:space="preserve"> </w:t>
+      </w:r>
+      <w:r>
+        <w:rPr>
+          <w:rFonts w:ascii="Times New Roman" w:hAnsi="Times New Roman" w:cs="Times New Roman"/>
+          <w:sz w:val="24"/>
+          <w:szCs w:val="24"/>
+          <w:lang w:val="en-US"/>
+        </w:rPr>
+        <w:t>Ethernet</w:t>
       </w:r>
     </w:p>
     <w:p>
@@ -682,24 +1660,7 @@
           <w:sz w:val="24"/>
           <w:szCs w:val="24"/>
         </w:rPr>
-        <w:t xml:space="preserve">Настроим службу </w:t>
-      </w:r>
-      <w:r>
-        <w:rPr>
-          <w:rFonts w:ascii="Times New Roman" w:hAnsi="Times New Roman" w:cs="Times New Roman"/>
-          <w:sz w:val="24"/>
-          <w:szCs w:val="24"/>
-          <w:lang w:val="en-US"/>
-        </w:rPr>
-        <w:t>DHCP</w:t>
-      </w:r>
-      <w:r>
-        <w:rPr>
-          <w:rFonts w:ascii="Times New Roman" w:hAnsi="Times New Roman" w:cs="Times New Roman"/>
-          <w:sz w:val="24"/>
-          <w:szCs w:val="24"/>
-        </w:rPr>
-        <w:t>. Укажите начало диапазона динамических адресов и шлюз по умолчанию</w:t>
+        <w:t>Настройка коммутатора</w:t>
       </w:r>
     </w:p>
     <w:p>
@@ -723,7 +1684,31 @@
           <w:sz w:val="24"/>
           <w:szCs w:val="24"/>
         </w:rPr>
-        <w:t xml:space="preserve">Убедитесь, что рабочие станции получают корректные настройки </w:t>
+        <w:t>Задайте имя</w:t>
+      </w:r>
+    </w:p>
+    <w:p>
+      <w:pPr>
+        <w:pStyle w:val="a3"/>
+        <w:numPr>
+          <w:ilvl w:val="2"/>
+          <w:numId w:val="15"/>
+        </w:numPr>
+        <w:spacing w:line="240" w:lineRule="auto"/>
+        <w:jc w:val="both"/>
+        <w:rPr>
+          <w:rFonts w:ascii="Times New Roman" w:hAnsi="Times New Roman" w:cs="Times New Roman"/>
+          <w:sz w:val="24"/>
+          <w:szCs w:val="24"/>
+        </w:rPr>
+      </w:pPr>
+      <w:r>
+        <w:rPr>
+          <w:rFonts w:ascii="Times New Roman" w:hAnsi="Times New Roman" w:cs="Times New Roman"/>
+          <w:sz w:val="24"/>
+          <w:szCs w:val="24"/>
+        </w:rPr>
+        <w:t xml:space="preserve">Задайте </w:t>
       </w:r>
       <w:r>
         <w:rPr>
@@ -733,6 +1718,39 @@
           <w:lang w:val="en-US"/>
         </w:rPr>
         <w:t>IP</w:t>
+      </w:r>
+      <w:r>
+        <w:rPr>
+          <w:rFonts w:ascii="Times New Roman" w:hAnsi="Times New Roman" w:cs="Times New Roman"/>
+          <w:sz w:val="24"/>
+          <w:szCs w:val="24"/>
+        </w:rPr>
+        <w:t>-адрес</w:t>
+      </w:r>
+      <w:r>
+        <w:rPr>
+          <w:rFonts w:ascii="Times New Roman" w:hAnsi="Times New Roman" w:cs="Times New Roman"/>
+          <w:sz w:val="24"/>
+          <w:szCs w:val="24"/>
+        </w:rPr>
+        <w:t xml:space="preserve"> / маску на порту </w:t>
+      </w:r>
+      <w:r>
+        <w:rPr>
+          <w:rFonts w:ascii="Times New Roman" w:hAnsi="Times New Roman" w:cs="Times New Roman"/>
+          <w:sz w:val="24"/>
+          <w:szCs w:val="24"/>
+          <w:lang w:val="en-US"/>
+        </w:rPr>
+        <w:t>Vlan</w:t>
+      </w:r>
+      <w:r>
+        <w:rPr>
+          <w:rFonts w:ascii="Times New Roman" w:hAnsi="Times New Roman" w:cs="Times New Roman"/>
+          <w:sz w:val="24"/>
+          <w:szCs w:val="24"/>
+        </w:rPr>
+        <w:t xml:space="preserve"> 1</w:t>
       </w:r>
     </w:p>
     <w:p>
@@ -756,7 +1774,7 @@
           <w:sz w:val="24"/>
           <w:szCs w:val="24"/>
         </w:rPr>
-        <w:t xml:space="preserve">Убедитесь, что служба </w:t>
+        <w:t xml:space="preserve">Настройте службу </w:t>
       </w:r>
       <w:r>
         <w:rPr>
@@ -765,23 +1783,250 @@
           <w:szCs w:val="24"/>
           <w:lang w:val="en-US"/>
         </w:rPr>
-        <w:t>Syslog</w:t>
-      </w:r>
-      <w:r>
-        <w:rPr>
-          <w:rFonts w:ascii="Times New Roman" w:hAnsi="Times New Roman" w:cs="Times New Roman"/>
-          <w:sz w:val="24"/>
-          <w:szCs w:val="24"/>
-        </w:rPr>
-        <w:t xml:space="preserve"> </w:t>
-      </w:r>
-      <w:r>
-        <w:rPr>
-          <w:rFonts w:ascii="Times New Roman" w:hAnsi="Times New Roman" w:cs="Times New Roman"/>
-          <w:sz w:val="24"/>
-          <w:szCs w:val="24"/>
-        </w:rPr>
-        <w:t>по умолчанию включена</w:t>
+        <w:t>DHCP</w:t>
+      </w:r>
+      <w:r>
+        <w:rPr>
+          <w:rFonts w:ascii="Times New Roman" w:hAnsi="Times New Roman" w:cs="Times New Roman"/>
+          <w:sz w:val="24"/>
+          <w:szCs w:val="24"/>
+        </w:rPr>
+        <w:t xml:space="preserve"> на коммутаторе</w:t>
+      </w:r>
+    </w:p>
+    <w:p>
+      <w:pPr>
+        <w:pStyle w:val="a3"/>
+        <w:numPr>
+          <w:ilvl w:val="2"/>
+          <w:numId w:val="15"/>
+        </w:numPr>
+        <w:spacing w:line="240" w:lineRule="auto"/>
+        <w:jc w:val="both"/>
+        <w:rPr>
+          <w:rFonts w:ascii="Times New Roman" w:hAnsi="Times New Roman" w:cs="Times New Roman"/>
+          <w:sz w:val="24"/>
+          <w:szCs w:val="24"/>
+        </w:rPr>
+      </w:pPr>
+      <w:r>
+        <w:rPr>
+          <w:rFonts w:ascii="Times New Roman" w:hAnsi="Times New Roman" w:cs="Times New Roman"/>
+          <w:sz w:val="24"/>
+          <w:szCs w:val="24"/>
+        </w:rPr>
+        <w:t>Диапазон исключения</w:t>
+      </w:r>
+    </w:p>
+    <w:p>
+      <w:pPr>
+        <w:pStyle w:val="a3"/>
+        <w:numPr>
+          <w:ilvl w:val="2"/>
+          <w:numId w:val="15"/>
+        </w:numPr>
+        <w:spacing w:line="240" w:lineRule="auto"/>
+        <w:jc w:val="both"/>
+        <w:rPr>
+          <w:rFonts w:ascii="Times New Roman" w:hAnsi="Times New Roman" w:cs="Times New Roman"/>
+          <w:sz w:val="24"/>
+          <w:szCs w:val="24"/>
+        </w:rPr>
+      </w:pPr>
+      <w:r>
+        <w:rPr>
+          <w:rFonts w:ascii="Times New Roman" w:hAnsi="Times New Roman" w:cs="Times New Roman"/>
+          <w:sz w:val="24"/>
+          <w:szCs w:val="24"/>
+        </w:rPr>
+        <w:t>Сеть</w:t>
+      </w:r>
+    </w:p>
+    <w:p>
+      <w:pPr>
+        <w:pStyle w:val="a3"/>
+        <w:numPr>
+          <w:ilvl w:val="2"/>
+          <w:numId w:val="15"/>
+        </w:numPr>
+        <w:spacing w:line="240" w:lineRule="auto"/>
+        <w:jc w:val="both"/>
+        <w:rPr>
+          <w:rFonts w:ascii="Times New Roman" w:hAnsi="Times New Roman" w:cs="Times New Roman"/>
+          <w:sz w:val="24"/>
+          <w:szCs w:val="24"/>
+        </w:rPr>
+      </w:pPr>
+      <w:r>
+        <w:rPr>
+          <w:rFonts w:ascii="Times New Roman" w:hAnsi="Times New Roman" w:cs="Times New Roman"/>
+          <w:sz w:val="24"/>
+          <w:szCs w:val="24"/>
+        </w:rPr>
+        <w:t>Шлюз по умолчанию</w:t>
+      </w:r>
+    </w:p>
+    <w:p>
+      <w:pPr>
+        <w:pStyle w:val="a3"/>
+        <w:numPr>
+          <w:ilvl w:val="2"/>
+          <w:numId w:val="15"/>
+        </w:numPr>
+        <w:spacing w:line="240" w:lineRule="auto"/>
+        <w:jc w:val="both"/>
+        <w:rPr>
+          <w:rFonts w:ascii="Times New Roman" w:hAnsi="Times New Roman" w:cs="Times New Roman"/>
+          <w:sz w:val="24"/>
+          <w:szCs w:val="24"/>
+        </w:rPr>
+      </w:pPr>
+      <w:r>
+        <w:rPr>
+          <w:rFonts w:ascii="Times New Roman" w:hAnsi="Times New Roman" w:cs="Times New Roman"/>
+          <w:sz w:val="24"/>
+          <w:szCs w:val="24"/>
+          <w:lang w:val="en-US"/>
+        </w:rPr>
+        <w:t>DNS</w:t>
+      </w:r>
+      <w:r>
+        <w:rPr>
+          <w:rFonts w:ascii="Times New Roman" w:hAnsi="Times New Roman" w:cs="Times New Roman"/>
+          <w:sz w:val="24"/>
+          <w:szCs w:val="24"/>
+        </w:rPr>
+        <w:t>-сервер</w:t>
+      </w:r>
+    </w:p>
+    <w:p>
+      <w:pPr>
+        <w:pStyle w:val="a3"/>
+        <w:numPr>
+          <w:ilvl w:val="1"/>
+          <w:numId w:val="15"/>
+        </w:numPr>
+        <w:spacing w:line="240" w:lineRule="auto"/>
+        <w:jc w:val="both"/>
+        <w:rPr>
+          <w:rFonts w:ascii="Times New Roman" w:hAnsi="Times New Roman" w:cs="Times New Roman"/>
+          <w:sz w:val="24"/>
+          <w:szCs w:val="24"/>
+        </w:rPr>
+      </w:pPr>
+      <w:r>
+        <w:rPr>
+          <w:rFonts w:ascii="Times New Roman" w:hAnsi="Times New Roman" w:cs="Times New Roman"/>
+          <w:sz w:val="24"/>
+          <w:szCs w:val="24"/>
+        </w:rPr>
+        <w:t xml:space="preserve">Убедитесь, что рабочие станции получают корректные настройки </w:t>
+      </w:r>
+      <w:r>
+        <w:rPr>
+          <w:rFonts w:ascii="Times New Roman" w:hAnsi="Times New Roman" w:cs="Times New Roman"/>
+          <w:sz w:val="24"/>
+          <w:szCs w:val="24"/>
+          <w:lang w:val="en-US"/>
+        </w:rPr>
+        <w:t>IP</w:t>
+      </w:r>
+      <w:r>
+        <w:rPr>
+          <w:rFonts w:ascii="Times New Roman" w:hAnsi="Times New Roman" w:cs="Times New Roman"/>
+          <w:sz w:val="24"/>
+          <w:szCs w:val="24"/>
+        </w:rPr>
+        <w:t>\</w:t>
+      </w:r>
+    </w:p>
+    <w:p>
+      <w:pPr>
+        <w:pStyle w:val="a3"/>
+        <w:numPr>
+          <w:ilvl w:val="1"/>
+          <w:numId w:val="15"/>
+        </w:numPr>
+        <w:spacing w:line="240" w:lineRule="auto"/>
+        <w:jc w:val="both"/>
+        <w:rPr>
+          <w:rFonts w:ascii="Times New Roman" w:hAnsi="Times New Roman" w:cs="Times New Roman"/>
+          <w:sz w:val="24"/>
+          <w:szCs w:val="24"/>
+        </w:rPr>
+      </w:pPr>
+      <w:r>
+        <w:rPr>
+          <w:rFonts w:ascii="Times New Roman" w:hAnsi="Times New Roman" w:cs="Times New Roman"/>
+          <w:sz w:val="24"/>
+          <w:szCs w:val="24"/>
+        </w:rPr>
+        <w:t>Убедитесь, что пинги ходят по всей сети</w:t>
+      </w:r>
+    </w:p>
+    <w:p>
+      <w:pPr>
+        <w:pStyle w:val="a3"/>
+        <w:numPr>
+          <w:ilvl w:val="2"/>
+          <w:numId w:val="15"/>
+        </w:numPr>
+        <w:spacing w:line="240" w:lineRule="auto"/>
+        <w:jc w:val="both"/>
+        <w:rPr>
+          <w:rFonts w:ascii="Times New Roman" w:hAnsi="Times New Roman" w:cs="Times New Roman"/>
+          <w:sz w:val="24"/>
+          <w:szCs w:val="24"/>
+        </w:rPr>
+      </w:pPr>
+      <w:r>
+        <w:rPr>
+          <w:rFonts w:ascii="Times New Roman" w:hAnsi="Times New Roman" w:cs="Times New Roman"/>
+          <w:sz w:val="24"/>
+          <w:szCs w:val="24"/>
+        </w:rPr>
+        <w:t xml:space="preserve">По </w:t>
+      </w:r>
+      <w:r>
+        <w:rPr>
+          <w:rFonts w:ascii="Times New Roman" w:hAnsi="Times New Roman" w:cs="Times New Roman"/>
+          <w:sz w:val="24"/>
+          <w:szCs w:val="24"/>
+          <w:lang w:val="en-US"/>
+        </w:rPr>
+        <w:t>IP</w:t>
+      </w:r>
+      <w:r>
+        <w:rPr>
+          <w:rFonts w:ascii="Times New Roman" w:hAnsi="Times New Roman" w:cs="Times New Roman"/>
+          <w:sz w:val="24"/>
+          <w:szCs w:val="24"/>
+        </w:rPr>
+        <w:t>-адресам</w:t>
+      </w:r>
+    </w:p>
+    <w:p>
+      <w:pPr>
+        <w:pStyle w:val="a3"/>
+        <w:numPr>
+          <w:ilvl w:val="2"/>
+          <w:numId w:val="15"/>
+        </w:numPr>
+        <w:spacing w:line="240" w:lineRule="auto"/>
+        <w:jc w:val="both"/>
+        <w:rPr>
+          <w:rFonts w:ascii="Times New Roman" w:hAnsi="Times New Roman" w:cs="Times New Roman"/>
+          <w:sz w:val="24"/>
+          <w:szCs w:val="24"/>
+        </w:rPr>
+      </w:pPr>
+      <w:r>
+        <w:rPr>
+          <w:rFonts w:ascii="Times New Roman" w:hAnsi="Times New Roman" w:cs="Times New Roman"/>
+          <w:sz w:val="24"/>
+          <w:szCs w:val="24"/>
+        </w:rPr>
+        <w:t>По именам</w:t>
       </w:r>
     </w:p>
     <w:p>
@@ -805,7 +2050,7 @@
           <w:sz w:val="24"/>
           <w:szCs w:val="24"/>
         </w:rPr>
-        <w:t>Настройка маршрутизатора</w:t>
+        <w:t>Использование старой схемы авторизации</w:t>
       </w:r>
     </w:p>
     <w:p>
@@ -821,15 +2066,95 @@
           <w:rFonts w:ascii="Times New Roman" w:hAnsi="Times New Roman" w:cs="Times New Roman"/>
           <w:sz w:val="24"/>
           <w:szCs w:val="24"/>
-        </w:rPr>
-      </w:pPr>
-      <w:r>
-        <w:rPr>
-          <w:rFonts w:ascii="Times New Roman" w:hAnsi="Times New Roman" w:cs="Times New Roman"/>
-          <w:sz w:val="24"/>
-          <w:szCs w:val="24"/>
-        </w:rPr>
-        <w:t>Задайте имя</w:t>
+          <w:lang w:val="en-US"/>
+        </w:rPr>
+      </w:pPr>
+      <w:r>
+        <w:rPr>
+          <w:rFonts w:ascii="Times New Roman" w:hAnsi="Times New Roman" w:cs="Times New Roman"/>
+          <w:sz w:val="24"/>
+          <w:szCs w:val="24"/>
+        </w:rPr>
+        <w:t>Добавьте</w:t>
+      </w:r>
+      <w:r>
+        <w:rPr>
+          <w:rFonts w:ascii="Times New Roman" w:hAnsi="Times New Roman" w:cs="Times New Roman"/>
+          <w:sz w:val="24"/>
+          <w:szCs w:val="24"/>
+          <w:lang w:val="en-US"/>
+        </w:rPr>
+        <w:t xml:space="preserve"> </w:t>
+      </w:r>
+      <w:r>
+        <w:rPr>
+          <w:rFonts w:ascii="Times New Roman" w:hAnsi="Times New Roman" w:cs="Times New Roman"/>
+          <w:sz w:val="24"/>
+          <w:szCs w:val="24"/>
+        </w:rPr>
+        <w:t>локального</w:t>
+      </w:r>
+      <w:r>
+        <w:rPr>
+          <w:rFonts w:ascii="Times New Roman" w:hAnsi="Times New Roman" w:cs="Times New Roman"/>
+          <w:sz w:val="24"/>
+          <w:szCs w:val="24"/>
+          <w:lang w:val="en-US"/>
+        </w:rPr>
+        <w:t xml:space="preserve"> </w:t>
+      </w:r>
+      <w:r>
+        <w:rPr>
+          <w:rFonts w:ascii="Times New Roman" w:hAnsi="Times New Roman" w:cs="Times New Roman"/>
+          <w:sz w:val="24"/>
+          <w:szCs w:val="24"/>
+        </w:rPr>
+        <w:t>пользователя</w:t>
+      </w:r>
+      <w:r>
+        <w:rPr>
+          <w:rFonts w:ascii="Times New Roman" w:hAnsi="Times New Roman" w:cs="Times New Roman"/>
+          <w:sz w:val="24"/>
+          <w:szCs w:val="24"/>
+          <w:lang w:val="en-US"/>
+        </w:rPr>
+        <w:t xml:space="preserve"> </w:t>
+      </w:r>
+      <w:r>
+        <w:rPr>
+          <w:rFonts w:ascii="Times New Roman" w:hAnsi="Times New Roman" w:cs="Times New Roman"/>
+          <w:sz w:val="24"/>
+          <w:szCs w:val="24"/>
+          <w:lang w:val="en-US"/>
+        </w:rPr>
+        <w:t xml:space="preserve">username admin </w:t>
+      </w:r>
+      <w:r>
+        <w:rPr>
+          <w:rFonts w:ascii="Times New Roman" w:hAnsi="Times New Roman" w:cs="Times New Roman"/>
+          <w:sz w:val="24"/>
+          <w:szCs w:val="24"/>
+          <w:lang w:val="en-US"/>
+        </w:rPr>
+        <w:t>privilege</w:t>
+      </w:r>
+      <w:r>
+        <w:rPr>
+          <w:rFonts w:ascii="Times New Roman" w:hAnsi="Times New Roman" w:cs="Times New Roman"/>
+          <w:sz w:val="24"/>
+          <w:szCs w:val="24"/>
+          <w:lang w:val="en-US"/>
+        </w:rPr>
+        <w:t xml:space="preserve"> 15 secret </w:t>
+      </w:r>
+      <w:r>
+        <w:rPr>
+          <w:rFonts w:ascii="Times New Roman" w:hAnsi="Times New Roman" w:cs="Times New Roman"/>
+          <w:sz w:val="24"/>
+          <w:szCs w:val="24"/>
+          <w:lang w:val="en-US"/>
+        </w:rPr>
+        <w:t>cisco</w:t>
       </w:r>
     </w:p>
     <w:p>
@@ -853,7 +2178,7 @@
           <w:sz w:val="24"/>
           <w:szCs w:val="24"/>
         </w:rPr>
-        <w:t xml:space="preserve">Задайте </w:t>
+        <w:t xml:space="preserve">Подключите авторизацию в контекстах </w:t>
       </w:r>
       <w:r>
         <w:rPr>
@@ -862,15 +2187,156 @@
           <w:szCs w:val="24"/>
           <w:lang w:val="en-US"/>
         </w:rPr>
-        <w:t>IP</w:t>
-      </w:r>
-      <w:r>
-        <w:rPr>
-          <w:rFonts w:ascii="Times New Roman" w:hAnsi="Times New Roman" w:cs="Times New Roman"/>
-          <w:sz w:val="24"/>
-          <w:szCs w:val="24"/>
-        </w:rPr>
-        <w:t>-адрес</w:t>
+        <w:t>line</w:t>
+      </w:r>
+      <w:r>
+        <w:rPr>
+          <w:rFonts w:ascii="Times New Roman" w:hAnsi="Times New Roman" w:cs="Times New Roman"/>
+          <w:sz w:val="24"/>
+          <w:szCs w:val="24"/>
+        </w:rPr>
+        <w:t xml:space="preserve"> </w:t>
+      </w:r>
+      <w:r>
+        <w:rPr>
+          <w:rFonts w:ascii="Times New Roman" w:hAnsi="Times New Roman" w:cs="Times New Roman"/>
+          <w:sz w:val="24"/>
+          <w:szCs w:val="24"/>
+          <w:lang w:val="en-US"/>
+        </w:rPr>
+        <w:t>console</w:t>
+      </w:r>
+      <w:r>
+        <w:rPr>
+          <w:rFonts w:ascii="Times New Roman" w:hAnsi="Times New Roman" w:cs="Times New Roman"/>
+          <w:sz w:val="24"/>
+          <w:szCs w:val="24"/>
+        </w:rPr>
+        <w:t xml:space="preserve"> 0 </w:t>
+      </w:r>
+      <w:r>
+        <w:rPr>
+          <w:rFonts w:ascii="Times New Roman" w:hAnsi="Times New Roman" w:cs="Times New Roman"/>
+          <w:sz w:val="24"/>
+          <w:szCs w:val="24"/>
+        </w:rPr>
+        <w:t xml:space="preserve">и </w:t>
+      </w:r>
+      <w:r>
+        <w:rPr>
+          <w:rFonts w:ascii="Times New Roman" w:hAnsi="Times New Roman" w:cs="Times New Roman"/>
+          <w:sz w:val="24"/>
+          <w:szCs w:val="24"/>
+          <w:lang w:val="en-US"/>
+        </w:rPr>
+        <w:t>line</w:t>
+      </w:r>
+      <w:r>
+        <w:rPr>
+          <w:rFonts w:ascii="Times New Roman" w:hAnsi="Times New Roman" w:cs="Times New Roman"/>
+          <w:sz w:val="24"/>
+          <w:szCs w:val="24"/>
+        </w:rPr>
+        <w:t xml:space="preserve"> </w:t>
+      </w:r>
+      <w:r>
+        <w:rPr>
+          <w:rFonts w:ascii="Times New Roman" w:hAnsi="Times New Roman" w:cs="Times New Roman"/>
+          <w:sz w:val="24"/>
+          <w:szCs w:val="24"/>
+          <w:lang w:val="en-US"/>
+        </w:rPr>
+        <w:t>vty</w:t>
+      </w:r>
+      <w:r>
+        <w:rPr>
+          <w:rFonts w:ascii="Times New Roman" w:hAnsi="Times New Roman" w:cs="Times New Roman"/>
+          <w:sz w:val="24"/>
+          <w:szCs w:val="24"/>
+        </w:rPr>
+        <w:t xml:space="preserve"> 0 4 </w:t>
+      </w:r>
+      <w:r>
+        <w:rPr>
+          <w:rFonts w:ascii="Times New Roman" w:hAnsi="Times New Roman" w:cs="Times New Roman"/>
+          <w:sz w:val="24"/>
+          <w:szCs w:val="24"/>
+        </w:rPr>
+        <w:t xml:space="preserve">командой </w:t>
+      </w:r>
+      <w:r>
+        <w:rPr>
+          <w:rFonts w:ascii="Times New Roman" w:hAnsi="Times New Roman" w:cs="Times New Roman"/>
+          <w:sz w:val="24"/>
+          <w:szCs w:val="24"/>
+          <w:lang w:val="en-US"/>
+        </w:rPr>
+        <w:t>login</w:t>
+      </w:r>
+      <w:r>
+        <w:rPr>
+          <w:rFonts w:ascii="Times New Roman" w:hAnsi="Times New Roman" w:cs="Times New Roman"/>
+          <w:sz w:val="24"/>
+          <w:szCs w:val="24"/>
+        </w:rPr>
+        <w:t xml:space="preserve"> </w:t>
+      </w:r>
+      <w:r>
+        <w:rPr>
+          <w:rFonts w:ascii="Times New Roman" w:hAnsi="Times New Roman" w:cs="Times New Roman"/>
+          <w:sz w:val="24"/>
+          <w:szCs w:val="24"/>
+          <w:lang w:val="en-US"/>
+        </w:rPr>
+        <w:t>local</w:t>
+      </w:r>
+    </w:p>
+    <w:p>
+      <w:pPr>
+        <w:pStyle w:val="a3"/>
+        <w:numPr>
+          <w:ilvl w:val="1"/>
+          <w:numId w:val="15"/>
+        </w:numPr>
+        <w:spacing w:line="240" w:lineRule="auto"/>
+        <w:jc w:val="both"/>
+        <w:rPr>
+          <w:rFonts w:ascii="Times New Roman" w:hAnsi="Times New Roman" w:cs="Times New Roman"/>
+          <w:sz w:val="24"/>
+          <w:szCs w:val="24"/>
+        </w:rPr>
+      </w:pPr>
+      <w:r>
+        <w:rPr>
+          <w:rFonts w:ascii="Times New Roman" w:hAnsi="Times New Roman" w:cs="Times New Roman"/>
+          <w:sz w:val="24"/>
+          <w:szCs w:val="24"/>
+        </w:rPr>
+        <w:t>Не сохраняйте настройки маршрутизатора</w:t>
+      </w:r>
+    </w:p>
+    <w:p>
+      <w:pPr>
+        <w:pStyle w:val="a3"/>
+        <w:numPr>
+          <w:ilvl w:val="1"/>
+          <w:numId w:val="15"/>
+        </w:numPr>
+        <w:spacing w:line="240" w:lineRule="auto"/>
+        <w:jc w:val="both"/>
+        <w:rPr>
+          <w:rFonts w:ascii="Times New Roman" w:hAnsi="Times New Roman" w:cs="Times New Roman"/>
+          <w:sz w:val="24"/>
+          <w:szCs w:val="24"/>
+        </w:rPr>
+      </w:pPr>
+      <w:r>
+        <w:rPr>
+          <w:rFonts w:ascii="Times New Roman" w:hAnsi="Times New Roman" w:cs="Times New Roman"/>
+          <w:sz w:val="24"/>
+          <w:szCs w:val="24"/>
+        </w:rPr>
+        <w:t xml:space="preserve">Убедитесь, что маршрутизатор требует авторизации при входе </w:t>
       </w:r>
     </w:p>
     <w:p>
@@ -893,18 +2359,8 @@
           <w:rFonts w:ascii="Times New Roman" w:hAnsi="Times New Roman" w:cs="Times New Roman"/>
           <w:sz w:val="24"/>
           <w:szCs w:val="24"/>
-          <w:lang w:val="en-US"/>
-        </w:rPr>
-        <w:t xml:space="preserve">interface </w:t>
-      </w:r>
-      <w:r>
-        <w:rPr>
-          <w:rFonts w:ascii="Times New Roman" w:hAnsi="Times New Roman" w:cs="Times New Roman"/>
-          <w:sz w:val="24"/>
-          <w:szCs w:val="24"/>
-          <w:lang w:val="en-US"/>
-        </w:rPr>
-        <w:t>GigabitEthernet0/0</w:t>
+        </w:rPr>
+        <w:t>На консоль</w:t>
       </w:r>
     </w:p>
     <w:p>
@@ -927,9 +2383,302 @@
           <w:rFonts w:ascii="Times New Roman" w:hAnsi="Times New Roman" w:cs="Times New Roman"/>
           <w:sz w:val="24"/>
           <w:szCs w:val="24"/>
+        </w:rPr>
+        <w:t xml:space="preserve">По </w:t>
+      </w:r>
+      <w:r>
+        <w:rPr>
+          <w:rFonts w:ascii="Times New Roman" w:hAnsi="Times New Roman" w:cs="Times New Roman"/>
+          <w:sz w:val="24"/>
+          <w:szCs w:val="24"/>
           <w:lang w:val="en-US"/>
         </w:rPr>
-        <w:t>no shutdown</w:t>
+        <w:t>telnet</w:t>
+      </w:r>
+    </w:p>
+    <w:p>
+      <w:pPr>
+        <w:pStyle w:val="a3"/>
+        <w:numPr>
+          <w:ilvl w:val="1"/>
+          <w:numId w:val="15"/>
+        </w:numPr>
+        <w:spacing w:line="240" w:lineRule="auto"/>
+        <w:jc w:val="both"/>
+        <w:rPr>
+          <w:rFonts w:ascii="Times New Roman" w:hAnsi="Times New Roman" w:cs="Times New Roman"/>
+          <w:sz w:val="24"/>
+          <w:szCs w:val="24"/>
+        </w:rPr>
+      </w:pPr>
+      <w:r>
+        <w:rPr>
+          <w:rFonts w:ascii="Times New Roman" w:hAnsi="Times New Roman" w:cs="Times New Roman"/>
+          <w:sz w:val="24"/>
+          <w:szCs w:val="24"/>
+        </w:rPr>
+        <w:t xml:space="preserve">Сбросьте маршрутизатор командой </w:t>
+      </w:r>
+      <w:r>
+        <w:rPr>
+          <w:rFonts w:ascii="Times New Roman" w:hAnsi="Times New Roman" w:cs="Times New Roman"/>
+          <w:sz w:val="24"/>
+          <w:szCs w:val="24"/>
+          <w:lang w:val="en-US"/>
+        </w:rPr>
+        <w:t>reload</w:t>
+      </w:r>
+    </w:p>
+    <w:p>
+      <w:pPr>
+        <w:pStyle w:val="a3"/>
+        <w:numPr>
+          <w:ilvl w:val="0"/>
+          <w:numId w:val="15"/>
+        </w:numPr>
+        <w:spacing w:line="240" w:lineRule="auto"/>
+        <w:jc w:val="both"/>
+        <w:rPr>
+          <w:rFonts w:ascii="Times New Roman" w:hAnsi="Times New Roman" w:cs="Times New Roman"/>
+          <w:sz w:val="24"/>
+          <w:szCs w:val="24"/>
+        </w:rPr>
+      </w:pPr>
+      <w:r>
+        <w:rPr>
+          <w:rFonts w:ascii="Times New Roman" w:hAnsi="Times New Roman" w:cs="Times New Roman"/>
+          <w:sz w:val="24"/>
+          <w:szCs w:val="24"/>
+        </w:rPr>
+        <w:t xml:space="preserve">Использование </w:t>
+      </w:r>
+      <w:r>
+        <w:rPr>
+          <w:rFonts w:ascii="Times New Roman" w:hAnsi="Times New Roman" w:cs="Times New Roman"/>
+          <w:sz w:val="24"/>
+          <w:szCs w:val="24"/>
+        </w:rPr>
+        <w:t>новой</w:t>
+      </w:r>
+      <w:r>
+        <w:rPr>
+          <w:rFonts w:ascii="Times New Roman" w:hAnsi="Times New Roman" w:cs="Times New Roman"/>
+          <w:sz w:val="24"/>
+          <w:szCs w:val="24"/>
+        </w:rPr>
+        <w:t xml:space="preserve"> схемы авторизации</w:t>
+      </w:r>
+    </w:p>
+    <w:p>
+      <w:pPr>
+        <w:pStyle w:val="a3"/>
+        <w:numPr>
+          <w:ilvl w:val="1"/>
+          <w:numId w:val="15"/>
+        </w:numPr>
+        <w:spacing w:line="240" w:lineRule="auto"/>
+        <w:jc w:val="both"/>
+        <w:rPr>
+          <w:rFonts w:ascii="Times New Roman" w:hAnsi="Times New Roman" w:cs="Times New Roman"/>
+          <w:sz w:val="24"/>
+          <w:szCs w:val="24"/>
+        </w:rPr>
+      </w:pPr>
+      <w:r>
+        <w:rPr>
+          <w:rFonts w:ascii="Times New Roman" w:hAnsi="Times New Roman" w:cs="Times New Roman"/>
+          <w:sz w:val="24"/>
+          <w:szCs w:val="24"/>
+        </w:rPr>
+        <w:t xml:space="preserve">Подключите новую схему </w:t>
+      </w:r>
+      <w:r>
+        <w:rPr>
+          <w:rFonts w:ascii="Times New Roman" w:hAnsi="Times New Roman" w:cs="Times New Roman"/>
+          <w:sz w:val="24"/>
+          <w:szCs w:val="24"/>
+        </w:rPr>
+        <w:t>aaa new-model</w:t>
+      </w:r>
+    </w:p>
+    <w:p>
+      <w:pPr>
+        <w:pStyle w:val="a3"/>
+        <w:numPr>
+          <w:ilvl w:val="1"/>
+          <w:numId w:val="15"/>
+        </w:numPr>
+        <w:spacing w:line="240" w:lineRule="auto"/>
+        <w:jc w:val="both"/>
+        <w:rPr>
+          <w:rFonts w:ascii="Times New Roman" w:hAnsi="Times New Roman" w:cs="Times New Roman"/>
+          <w:sz w:val="24"/>
+          <w:szCs w:val="24"/>
+        </w:rPr>
+      </w:pPr>
+      <w:r>
+        <w:rPr>
+          <w:rFonts w:ascii="Times New Roman" w:hAnsi="Times New Roman" w:cs="Times New Roman"/>
+          <w:sz w:val="24"/>
+          <w:szCs w:val="24"/>
+        </w:rPr>
+        <w:t>Задайте авторизацию из локальной базы пользователей</w:t>
+      </w:r>
+      <w:r>
+        <w:rPr>
+          <w:rFonts w:ascii="Times New Roman" w:hAnsi="Times New Roman" w:cs="Times New Roman"/>
+          <w:sz w:val="24"/>
+          <w:szCs w:val="24"/>
+        </w:rPr>
+        <w:t xml:space="preserve"> aaa authentication login default local</w:t>
+      </w:r>
+    </w:p>
+    <w:p>
+      <w:pPr>
+        <w:pStyle w:val="a3"/>
+        <w:numPr>
+          <w:ilvl w:val="1"/>
+          <w:numId w:val="15"/>
+        </w:numPr>
+        <w:spacing w:line="240" w:lineRule="auto"/>
+        <w:jc w:val="both"/>
+        <w:rPr>
+          <w:rFonts w:ascii="Times New Roman" w:hAnsi="Times New Roman" w:cs="Times New Roman"/>
+          <w:sz w:val="24"/>
+          <w:szCs w:val="24"/>
+        </w:rPr>
+      </w:pPr>
+      <w:r>
+        <w:rPr>
+          <w:rFonts w:ascii="Times New Roman" w:hAnsi="Times New Roman" w:cs="Times New Roman"/>
+          <w:sz w:val="24"/>
+          <w:szCs w:val="24"/>
+        </w:rPr>
+        <w:t>Добавьте</w:t>
+      </w:r>
+      <w:r>
+        <w:rPr>
+          <w:rFonts w:ascii="Times New Roman" w:hAnsi="Times New Roman" w:cs="Times New Roman"/>
+          <w:sz w:val="24"/>
+          <w:szCs w:val="24"/>
+        </w:rPr>
+        <w:t xml:space="preserve"> </w:t>
+      </w:r>
+      <w:r>
+        <w:rPr>
+          <w:rFonts w:ascii="Times New Roman" w:hAnsi="Times New Roman" w:cs="Times New Roman"/>
+          <w:sz w:val="24"/>
+          <w:szCs w:val="24"/>
+        </w:rPr>
+        <w:t>локального</w:t>
+      </w:r>
+      <w:r>
+        <w:rPr>
+          <w:rFonts w:ascii="Times New Roman" w:hAnsi="Times New Roman" w:cs="Times New Roman"/>
+          <w:sz w:val="24"/>
+          <w:szCs w:val="24"/>
+        </w:rPr>
+        <w:t xml:space="preserve"> </w:t>
+      </w:r>
+      <w:r>
+        <w:rPr>
+          <w:rFonts w:ascii="Times New Roman" w:hAnsi="Times New Roman" w:cs="Times New Roman"/>
+          <w:sz w:val="24"/>
+          <w:szCs w:val="24"/>
+        </w:rPr>
+        <w:t>пользователя</w:t>
+      </w:r>
+      <w:r>
+        <w:rPr>
+          <w:rFonts w:ascii="Times New Roman" w:hAnsi="Times New Roman" w:cs="Times New Roman"/>
+          <w:sz w:val="24"/>
+          <w:szCs w:val="24"/>
+        </w:rPr>
+        <w:t xml:space="preserve"> </w:t>
+      </w:r>
+      <w:r>
+        <w:rPr>
+          <w:rFonts w:ascii="Times New Roman" w:hAnsi="Times New Roman" w:cs="Times New Roman"/>
+          <w:sz w:val="24"/>
+          <w:szCs w:val="24"/>
+          <w:lang w:val="en-US"/>
+        </w:rPr>
+        <w:t>username</w:t>
+      </w:r>
+      <w:r>
+        <w:rPr>
+          <w:rFonts w:ascii="Times New Roman" w:hAnsi="Times New Roman" w:cs="Times New Roman"/>
+          <w:sz w:val="24"/>
+          <w:szCs w:val="24"/>
+        </w:rPr>
+        <w:t xml:space="preserve"> </w:t>
+      </w:r>
+      <w:r>
+        <w:rPr>
+          <w:rFonts w:ascii="Times New Roman" w:hAnsi="Times New Roman" w:cs="Times New Roman"/>
+          <w:sz w:val="24"/>
+          <w:szCs w:val="24"/>
+          <w:lang w:val="en-US"/>
+        </w:rPr>
+        <w:t>admin</w:t>
+      </w:r>
+      <w:r>
+        <w:rPr>
+          <w:rFonts w:ascii="Times New Roman" w:hAnsi="Times New Roman" w:cs="Times New Roman"/>
+          <w:sz w:val="24"/>
+          <w:szCs w:val="24"/>
+        </w:rPr>
+        <w:t xml:space="preserve"> </w:t>
+      </w:r>
+      <w:r>
+        <w:rPr>
+          <w:rFonts w:ascii="Times New Roman" w:hAnsi="Times New Roman" w:cs="Times New Roman"/>
+          <w:sz w:val="24"/>
+          <w:szCs w:val="24"/>
+          <w:lang w:val="en-US"/>
+        </w:rPr>
+        <w:t>secret</w:t>
+      </w:r>
+      <w:r>
+        <w:rPr>
+          <w:rFonts w:ascii="Times New Roman" w:hAnsi="Times New Roman" w:cs="Times New Roman"/>
+          <w:sz w:val="24"/>
+          <w:szCs w:val="24"/>
+        </w:rPr>
+        <w:t xml:space="preserve"> </w:t>
+      </w:r>
+      <w:r>
+        <w:rPr>
+          <w:rFonts w:ascii="Times New Roman" w:hAnsi="Times New Roman" w:cs="Times New Roman"/>
+          <w:sz w:val="24"/>
+          <w:szCs w:val="24"/>
+          <w:lang w:val="en-US"/>
+        </w:rPr>
+        <w:t>cisco</w:t>
+      </w:r>
+    </w:p>
+    <w:p>
+      <w:pPr>
+        <w:pStyle w:val="a3"/>
+        <w:numPr>
+          <w:ilvl w:val="1"/>
+          <w:numId w:val="15"/>
+        </w:numPr>
+        <w:spacing w:line="240" w:lineRule="auto"/>
+        <w:jc w:val="both"/>
+        <w:rPr>
+          <w:rFonts w:ascii="Times New Roman" w:hAnsi="Times New Roman" w:cs="Times New Roman"/>
+          <w:sz w:val="24"/>
+          <w:szCs w:val="24"/>
+        </w:rPr>
+      </w:pPr>
+      <w:r>
+        <w:rPr>
+          <w:rFonts w:ascii="Times New Roman" w:hAnsi="Times New Roman" w:cs="Times New Roman"/>
+          <w:sz w:val="24"/>
+          <w:szCs w:val="24"/>
+        </w:rPr>
+        <w:t xml:space="preserve">Убедитесь, что маршрутизатор требует авторизации при входе </w:t>
       </w:r>
     </w:p>
     <w:p>
@@ -953,7 +2702,73 @@
           <w:sz w:val="24"/>
           <w:szCs w:val="24"/>
         </w:rPr>
-        <w:t>ip address 192.168.108.1 255.255.255.0</w:t>
+        <w:t>На консоль</w:t>
+      </w:r>
+    </w:p>
+    <w:p>
+      <w:pPr>
+        <w:pStyle w:val="a3"/>
+        <w:numPr>
+          <w:ilvl w:val="2"/>
+          <w:numId w:val="15"/>
+        </w:numPr>
+        <w:spacing w:line="240" w:lineRule="auto"/>
+        <w:jc w:val="both"/>
+        <w:rPr>
+          <w:rFonts w:ascii="Times New Roman" w:hAnsi="Times New Roman" w:cs="Times New Roman"/>
+          <w:sz w:val="24"/>
+          <w:szCs w:val="24"/>
+        </w:rPr>
+      </w:pPr>
+      <w:r>
+        <w:rPr>
+          <w:rFonts w:ascii="Times New Roman" w:hAnsi="Times New Roman" w:cs="Times New Roman"/>
+          <w:sz w:val="24"/>
+          <w:szCs w:val="24"/>
+        </w:rPr>
+        <w:t xml:space="preserve">По </w:t>
+      </w:r>
+      <w:r>
+        <w:rPr>
+          <w:rFonts w:ascii="Times New Roman" w:hAnsi="Times New Roman" w:cs="Times New Roman"/>
+          <w:sz w:val="24"/>
+          <w:szCs w:val="24"/>
+          <w:lang w:val="en-US"/>
+        </w:rPr>
+        <w:t>telnet</w:t>
+      </w:r>
+    </w:p>
+    <w:p>
+      <w:pPr>
+        <w:pStyle w:val="a3"/>
+        <w:numPr>
+          <w:ilvl w:val="0"/>
+          <w:numId w:val="15"/>
+        </w:numPr>
+        <w:spacing w:line="240" w:lineRule="auto"/>
+        <w:jc w:val="both"/>
+        <w:rPr>
+          <w:rFonts w:ascii="Times New Roman" w:hAnsi="Times New Roman" w:cs="Times New Roman"/>
+          <w:sz w:val="24"/>
+          <w:szCs w:val="24"/>
+        </w:rPr>
+      </w:pPr>
+      <w:r>
+        <w:rPr>
+          <w:rFonts w:ascii="Times New Roman" w:hAnsi="Times New Roman" w:cs="Times New Roman"/>
+          <w:sz w:val="24"/>
+          <w:szCs w:val="24"/>
+        </w:rPr>
+        <w:t xml:space="preserve">Подключение внешнего сервера </w:t>
+      </w:r>
+      <w:r>
+        <w:rPr>
+          <w:rFonts w:ascii="Times New Roman" w:hAnsi="Times New Roman" w:cs="Times New Roman"/>
+          <w:sz w:val="24"/>
+          <w:szCs w:val="24"/>
+          <w:lang w:val="en-US"/>
+        </w:rPr>
+        <w:t>AAA</w:t>
       </w:r>
     </w:p>
     <w:p>
@@ -977,7 +2792,7 @@
           <w:sz w:val="24"/>
           <w:szCs w:val="24"/>
         </w:rPr>
-        <w:t xml:space="preserve">Настройте сбор логов по протоколу </w:t>
+        <w:t xml:space="preserve">Настройте службу </w:t>
       </w:r>
       <w:r>
         <w:rPr>
@@ -986,7 +2801,7 @@
           <w:szCs w:val="24"/>
           <w:lang w:val="en-US"/>
         </w:rPr>
-        <w:t>syslog</w:t>
+        <w:t>AAA</w:t>
       </w:r>
       <w:r>
         <w:rPr>
@@ -1002,7 +2817,7 @@
           <w:sz w:val="24"/>
           <w:szCs w:val="24"/>
         </w:rPr>
-        <w:t>на сервер:</w:t>
+        <w:t>на сервере</w:t>
       </w:r>
     </w:p>
     <w:p>
@@ -1025,9 +2840,8 @@
           <w:rFonts w:ascii="Times New Roman" w:hAnsi="Times New Roman" w:cs="Times New Roman"/>
           <w:sz w:val="24"/>
           <w:szCs w:val="24"/>
-          <w:lang w:val="en-US"/>
-        </w:rPr>
-        <w:t>logging on</w:t>
+        </w:rPr>
+        <w:t>Включите</w:t>
       </w:r>
     </w:p>
     <w:p>
@@ -1050,9 +2864,34 @@
           <w:rFonts w:ascii="Times New Roman" w:hAnsi="Times New Roman" w:cs="Times New Roman"/>
           <w:sz w:val="24"/>
           <w:szCs w:val="24"/>
+        </w:rPr>
+        <w:t xml:space="preserve">Добавьте маршрутизатор в качестве клиента </w:t>
+      </w:r>
+      <w:r>
+        <w:rPr>
+          <w:rFonts w:ascii="Times New Roman" w:hAnsi="Times New Roman" w:cs="Times New Roman"/>
+          <w:sz w:val="24"/>
+          <w:szCs w:val="24"/>
           <w:lang w:val="en-US"/>
         </w:rPr>
-        <w:t>logging trap debugging</w:t>
+        <w:t>AAA</w:t>
+      </w:r>
+      <w:r>
+        <w:rPr>
+          <w:rFonts w:ascii="Times New Roman" w:hAnsi="Times New Roman" w:cs="Times New Roman"/>
+          <w:sz w:val="24"/>
+          <w:szCs w:val="24"/>
+        </w:rPr>
+        <w:t xml:space="preserve"> по протоколу </w:t>
+      </w:r>
+      <w:r>
+        <w:rPr>
+          <w:rFonts w:ascii="Times New Roman" w:hAnsi="Times New Roman" w:cs="Times New Roman"/>
+          <w:sz w:val="24"/>
+          <w:szCs w:val="24"/>
+          <w:lang w:val="en-US"/>
+        </w:rPr>
+        <w:t>Radius</w:t>
       </w:r>
     </w:p>
     <w:p>
@@ -1075,9 +2914,8 @@
           <w:rFonts w:ascii="Times New Roman" w:hAnsi="Times New Roman" w:cs="Times New Roman"/>
           <w:sz w:val="24"/>
           <w:szCs w:val="24"/>
-          <w:lang w:val="en-US"/>
-        </w:rPr>
-        <w:t>logging 192.168.108.20</w:t>
+        </w:rPr>
+        <w:t>Заведите пару пользователей с паролями</w:t>
       </w:r>
     </w:p>
     <w:p>
@@ -1101,16 +2939,15 @@
           <w:sz w:val="24"/>
           <w:szCs w:val="24"/>
         </w:rPr>
-        <w:t xml:space="preserve">Проверьте вывод команды </w:t>
-      </w:r>
-      <w:r>
-        <w:rPr>
-          <w:rFonts w:ascii="Times New Roman" w:hAnsi="Times New Roman" w:cs="Times New Roman"/>
-          <w:sz w:val="24"/>
-          <w:szCs w:val="24"/>
-          <w:lang w:val="en-US"/>
-        </w:rPr>
-        <w:t>show logging</w:t>
+        <w:t>Удалите список источников авторизации</w:t>
+      </w:r>
+      <w:r>
+        <w:rPr>
+          <w:rFonts w:ascii="Times New Roman" w:hAnsi="Times New Roman" w:cs="Times New Roman"/>
+          <w:sz w:val="24"/>
+          <w:szCs w:val="24"/>
+        </w:rPr>
+        <w:t xml:space="preserve"> на маршрутизаторе</w:t>
       </w:r>
     </w:p>
     <w:p>
@@ -1134,7 +2971,32 @@
           <w:sz w:val="24"/>
           <w:szCs w:val="24"/>
         </w:rPr>
-        <w:t>Убедитесь, что логи направляются на сервер, но время сообщения указывается некорректно</w:t>
+        <w:t xml:space="preserve">Подключите использование сервера </w:t>
+      </w:r>
+      <w:r>
+        <w:rPr>
+          <w:rFonts w:ascii="Times New Roman" w:hAnsi="Times New Roman" w:cs="Times New Roman"/>
+          <w:sz w:val="24"/>
+          <w:szCs w:val="24"/>
+          <w:lang w:val="en-US"/>
+        </w:rPr>
+        <w:t>AAA</w:t>
+      </w:r>
+      <w:r>
+        <w:rPr>
+          <w:rFonts w:ascii="Times New Roman" w:hAnsi="Times New Roman" w:cs="Times New Roman"/>
+          <w:sz w:val="24"/>
+          <w:szCs w:val="24"/>
+        </w:rPr>
+        <w:t xml:space="preserve"> и переход к локальной БД при сбое </w:t>
+      </w:r>
+      <w:r>
+        <w:rPr>
+          <w:rFonts w:ascii="Times New Roman" w:hAnsi="Times New Roman" w:cs="Times New Roman"/>
+          <w:sz w:val="24"/>
+          <w:szCs w:val="24"/>
+        </w:rPr>
+        <w:t>aaa authentication login default group radius local</w:t>
       </w:r>
     </w:p>
     <w:p>
@@ -1150,23 +3012,69 @@
           <w:rFonts w:ascii="Times New Roman" w:hAnsi="Times New Roman" w:cs="Times New Roman"/>
           <w:sz w:val="24"/>
           <w:szCs w:val="24"/>
-        </w:rPr>
-      </w:pPr>
-      <w:r>
-        <w:rPr>
-          <w:rFonts w:ascii="Times New Roman" w:hAnsi="Times New Roman" w:cs="Times New Roman"/>
-          <w:sz w:val="24"/>
-          <w:szCs w:val="24"/>
-        </w:rPr>
-        <w:t xml:space="preserve">Настройте отправку времени командой </w:t>
-      </w:r>
-      <w:r>
-        <w:rPr>
-          <w:rFonts w:ascii="Times New Roman" w:hAnsi="Times New Roman" w:cs="Times New Roman"/>
-          <w:sz w:val="24"/>
-          <w:szCs w:val="24"/>
-        </w:rPr>
-        <w:t>service timestamps log datetime msec</w:t>
+          <w:lang w:val="en-US"/>
+        </w:rPr>
+      </w:pPr>
+      <w:r>
+        <w:rPr>
+          <w:rFonts w:ascii="Times New Roman" w:hAnsi="Times New Roman" w:cs="Times New Roman"/>
+          <w:sz w:val="24"/>
+          <w:szCs w:val="24"/>
+        </w:rPr>
+        <w:t>Укажите</w:t>
+      </w:r>
+      <w:r>
+        <w:rPr>
+          <w:rFonts w:ascii="Times New Roman" w:hAnsi="Times New Roman" w:cs="Times New Roman"/>
+          <w:sz w:val="24"/>
+          <w:szCs w:val="24"/>
+          <w:lang w:val="en-US"/>
+        </w:rPr>
+        <w:t xml:space="preserve"> </w:t>
+      </w:r>
+      <w:r>
+        <w:rPr>
+          <w:rFonts w:ascii="Times New Roman" w:hAnsi="Times New Roman" w:cs="Times New Roman"/>
+          <w:sz w:val="24"/>
+          <w:szCs w:val="24"/>
+          <w:lang w:val="en-US"/>
+        </w:rPr>
+        <w:t>Radius</w:t>
+      </w:r>
+      <w:r>
+        <w:rPr>
+          <w:rFonts w:ascii="Times New Roman" w:hAnsi="Times New Roman" w:cs="Times New Roman"/>
+          <w:sz w:val="24"/>
+          <w:szCs w:val="24"/>
+          <w:lang w:val="en-US"/>
+        </w:rPr>
+        <w:t>-</w:t>
+      </w:r>
+      <w:r>
+        <w:rPr>
+          <w:rFonts w:ascii="Times New Roman" w:hAnsi="Times New Roman" w:cs="Times New Roman"/>
+          <w:sz w:val="24"/>
+          <w:szCs w:val="24"/>
+        </w:rPr>
+        <w:t>сервер</w:t>
+      </w:r>
+      <w:r>
+        <w:rPr>
+          <w:rFonts w:ascii="Times New Roman" w:hAnsi="Times New Roman" w:cs="Times New Roman"/>
+          <w:sz w:val="24"/>
+          <w:szCs w:val="24"/>
+          <w:lang w:val="en-US"/>
+        </w:rPr>
+        <w:t xml:space="preserve"> </w:t>
+      </w:r>
+      <w:r>
+        <w:rPr>
+          <w:rFonts w:ascii="Times New Roman" w:hAnsi="Times New Roman" w:cs="Times New Roman"/>
+          <w:sz w:val="24"/>
+          <w:szCs w:val="24"/>
+          <w:lang w:val="en-US"/>
+        </w:rPr>
+        <w:t>radius-server host 192.168.108.50 key qwerty</w:t>
       </w:r>
     </w:p>
     <w:p>
@@ -1190,32 +3098,56 @@
           <w:sz w:val="24"/>
           <w:szCs w:val="24"/>
         </w:rPr>
-        <w:t xml:space="preserve">Убедитесь, что время указывается корректно, но текущее время на маршрутизаторе </w:t>
-      </w:r>
-      <w:r>
-        <w:rPr>
-          <w:rFonts w:ascii="Times New Roman" w:hAnsi="Times New Roman" w:cs="Times New Roman"/>
-          <w:sz w:val="24"/>
-          <w:szCs w:val="24"/>
-        </w:rPr>
-        <w:t>(</w:t>
-      </w:r>
-      <w:r>
+        <w:t xml:space="preserve">Убедитесь, что маршрутизатор требует авторизации при входе </w:t>
+      </w:r>
+    </w:p>
+    <w:p>
+      <w:pPr>
+        <w:pStyle w:val="a3"/>
+        <w:numPr>
+          <w:ilvl w:val="2"/>
+          <w:numId w:val="15"/>
+        </w:numPr>
+        <w:spacing w:line="240" w:lineRule="auto"/>
+        <w:jc w:val="both"/>
+        <w:rPr>
+          <w:rFonts w:ascii="Times New Roman" w:hAnsi="Times New Roman" w:cs="Times New Roman"/>
+          <w:sz w:val="24"/>
+          <w:szCs w:val="24"/>
+        </w:rPr>
+      </w:pPr>
+      <w:r>
+        <w:rPr>
+          <w:rFonts w:ascii="Times New Roman" w:hAnsi="Times New Roman" w:cs="Times New Roman"/>
+          <w:sz w:val="24"/>
+          <w:szCs w:val="24"/>
+        </w:rPr>
+        <w:t>На консоль</w:t>
+      </w:r>
+    </w:p>
+    <w:p>
+      <w:pPr>
+        <w:pStyle w:val="a3"/>
+        <w:numPr>
+          <w:ilvl w:val="2"/>
+          <w:numId w:val="15"/>
+        </w:numPr>
+        <w:spacing w:line="240" w:lineRule="auto"/>
+        <w:jc w:val="both"/>
         <w:rPr>
           <w:rFonts w:ascii="Times New Roman" w:hAnsi="Times New Roman" w:cs="Times New Roman"/>
           <w:sz w:val="24"/>
           <w:szCs w:val="24"/>
           <w:lang w:val="en-US"/>
         </w:rPr>
-        <w:t>show</w:t>
-      </w:r>
-      <w:r>
-        <w:rPr>
-          <w:rFonts w:ascii="Times New Roman" w:hAnsi="Times New Roman" w:cs="Times New Roman"/>
-          <w:sz w:val="24"/>
-          <w:szCs w:val="24"/>
-        </w:rPr>
-        <w:t xml:space="preserve"> </w:t>
+      </w:pPr>
+      <w:r>
+        <w:rPr>
+          <w:rFonts w:ascii="Times New Roman" w:hAnsi="Times New Roman" w:cs="Times New Roman"/>
+          <w:sz w:val="24"/>
+          <w:szCs w:val="24"/>
+        </w:rPr>
+        <w:t xml:space="preserve">По </w:t>
       </w:r>
       <w:r>
         <w:rPr>
@@ -1224,23 +3156,161 @@
           <w:szCs w:val="24"/>
           <w:lang w:val="en-US"/>
         </w:rPr>
-        <w:t>clock</w:t>
-      </w:r>
-      <w:r>
-        <w:rPr>
-          <w:rFonts w:ascii="Times New Roman" w:hAnsi="Times New Roman" w:cs="Times New Roman"/>
-          <w:sz w:val="24"/>
-          <w:szCs w:val="24"/>
-        </w:rPr>
-        <w:t>)</w:t>
-      </w:r>
-      <w:r>
-        <w:rPr>
-          <w:rFonts w:ascii="Times New Roman" w:hAnsi="Times New Roman" w:cs="Times New Roman"/>
-          <w:sz w:val="24"/>
-          <w:szCs w:val="24"/>
-        </w:rPr>
-        <w:t xml:space="preserve"> не настроено</w:t>
+        <w:t>telnet</w:t>
+      </w:r>
+    </w:p>
+    <w:p>
+      <w:pPr>
+        <w:pStyle w:val="a3"/>
+        <w:numPr>
+          <w:ilvl w:val="1"/>
+          <w:numId w:val="15"/>
+        </w:numPr>
+        <w:spacing w:line="240" w:lineRule="auto"/>
+        <w:jc w:val="both"/>
+        <w:rPr>
+          <w:rFonts w:ascii="Times New Roman" w:hAnsi="Times New Roman" w:cs="Times New Roman"/>
+          <w:sz w:val="24"/>
+          <w:szCs w:val="24"/>
+        </w:rPr>
+      </w:pPr>
+      <w:r>
+        <w:rPr>
+          <w:rFonts w:ascii="Times New Roman" w:hAnsi="Times New Roman" w:cs="Times New Roman"/>
+          <w:sz w:val="24"/>
+          <w:szCs w:val="24"/>
+        </w:rPr>
+        <w:t>Убедитесь, что для авторизации используется БД пользователей с сервера, но не локальная БД пользователей</w:t>
+      </w:r>
+    </w:p>
+    <w:p>
+      <w:pPr>
+        <w:pStyle w:val="a3"/>
+        <w:numPr>
+          <w:ilvl w:val="1"/>
+          <w:numId w:val="15"/>
+        </w:numPr>
+        <w:spacing w:line="240" w:lineRule="auto"/>
+        <w:jc w:val="both"/>
+        <w:rPr>
+          <w:rFonts w:ascii="Times New Roman" w:hAnsi="Times New Roman" w:cs="Times New Roman"/>
+          <w:sz w:val="24"/>
+          <w:szCs w:val="24"/>
+        </w:rPr>
+      </w:pPr>
+      <w:r>
+        <w:rPr>
+          <w:rFonts w:ascii="Times New Roman" w:hAnsi="Times New Roman" w:cs="Times New Roman"/>
+          <w:sz w:val="24"/>
+          <w:szCs w:val="24"/>
+        </w:rPr>
+        <w:lastRenderedPageBreak/>
+        <w:t xml:space="preserve">Проверим работу авторизации при сбое сервера </w:t>
+      </w:r>
+      <w:r>
+        <w:rPr>
+          <w:rFonts w:ascii="Times New Roman" w:hAnsi="Times New Roman" w:cs="Times New Roman"/>
+          <w:sz w:val="24"/>
+          <w:szCs w:val="24"/>
+          <w:lang w:val="en-US"/>
+        </w:rPr>
+        <w:t>AAA</w:t>
+      </w:r>
+    </w:p>
+    <w:p>
+      <w:pPr>
+        <w:pStyle w:val="a3"/>
+        <w:numPr>
+          <w:ilvl w:val="2"/>
+          <w:numId w:val="15"/>
+        </w:numPr>
+        <w:spacing w:line="240" w:lineRule="auto"/>
+        <w:jc w:val="both"/>
+        <w:rPr>
+          <w:rFonts w:ascii="Times New Roman" w:hAnsi="Times New Roman" w:cs="Times New Roman"/>
+          <w:sz w:val="24"/>
+          <w:szCs w:val="24"/>
+        </w:rPr>
+      </w:pPr>
+      <w:r>
+        <w:rPr>
+          <w:rFonts w:ascii="Times New Roman" w:hAnsi="Times New Roman" w:cs="Times New Roman"/>
+          <w:sz w:val="24"/>
+          <w:szCs w:val="24"/>
+        </w:rPr>
+        <w:t>Временно отключите сервер от сети</w:t>
+      </w:r>
+    </w:p>
+    <w:p>
+      <w:pPr>
+        <w:pStyle w:val="a3"/>
+        <w:numPr>
+          <w:ilvl w:val="2"/>
+          <w:numId w:val="15"/>
+        </w:numPr>
+        <w:spacing w:line="240" w:lineRule="auto"/>
+        <w:jc w:val="both"/>
+        <w:rPr>
+          <w:rFonts w:ascii="Times New Roman" w:hAnsi="Times New Roman" w:cs="Times New Roman"/>
+          <w:sz w:val="24"/>
+          <w:szCs w:val="24"/>
+        </w:rPr>
+      </w:pPr>
+      <w:r>
+        <w:rPr>
+          <w:rFonts w:ascii="Times New Roman" w:hAnsi="Times New Roman" w:cs="Times New Roman"/>
+          <w:sz w:val="24"/>
+          <w:szCs w:val="24"/>
+        </w:rPr>
+        <w:t>Убедитесь, что авторизация на маршрутизаторе работает, но используется локальная БД пользователей</w:t>
+      </w:r>
+    </w:p>
+    <w:p>
+      <w:pPr>
+        <w:pStyle w:val="a3"/>
+        <w:numPr>
+          <w:ilvl w:val="2"/>
+          <w:numId w:val="15"/>
+        </w:numPr>
+        <w:spacing w:line="240" w:lineRule="auto"/>
+        <w:jc w:val="both"/>
+        <w:rPr>
+          <w:rFonts w:ascii="Times New Roman" w:hAnsi="Times New Roman" w:cs="Times New Roman"/>
+          <w:sz w:val="24"/>
+          <w:szCs w:val="24"/>
+        </w:rPr>
+      </w:pPr>
+      <w:r>
+        <w:rPr>
+          <w:rFonts w:ascii="Times New Roman" w:hAnsi="Times New Roman" w:cs="Times New Roman"/>
+          <w:sz w:val="24"/>
+          <w:szCs w:val="24"/>
+        </w:rPr>
+        <w:t>Восстановите подключение сервера</w:t>
+      </w:r>
+    </w:p>
+    <w:p>
+      <w:pPr>
+        <w:pStyle w:val="a3"/>
+        <w:numPr>
+          <w:ilvl w:val="2"/>
+          <w:numId w:val="15"/>
+        </w:numPr>
+        <w:spacing w:line="240" w:lineRule="auto"/>
+        <w:jc w:val="both"/>
+        <w:rPr>
+          <w:rFonts w:ascii="Times New Roman" w:hAnsi="Times New Roman" w:cs="Times New Roman"/>
+          <w:sz w:val="24"/>
+          <w:szCs w:val="24"/>
+        </w:rPr>
+      </w:pPr>
+      <w:r>
+        <w:rPr>
+          <w:rFonts w:ascii="Times New Roman" w:hAnsi="Times New Roman" w:cs="Times New Roman"/>
+          <w:sz w:val="24"/>
+          <w:szCs w:val="24"/>
+        </w:rPr>
+        <w:t>Проверьте работу авторизации на маршрутизаторе</w:t>
       </w:r>
     </w:p>
     <w:p>
@@ -1264,24 +3334,7 @@
           <w:sz w:val="24"/>
           <w:szCs w:val="24"/>
         </w:rPr>
-        <w:t>Настройка службы точного времени</w:t>
-      </w:r>
-      <w:r>
-        <w:rPr>
-          <w:rFonts w:ascii="Times New Roman" w:hAnsi="Times New Roman" w:cs="Times New Roman"/>
-          <w:sz w:val="24"/>
-          <w:szCs w:val="24"/>
-        </w:rPr>
-        <w:t xml:space="preserve"> </w:t>
-      </w:r>
-      <w:r>
-        <w:rPr>
-          <w:rFonts w:ascii="Times New Roman" w:hAnsi="Times New Roman" w:cs="Times New Roman"/>
-          <w:sz w:val="24"/>
-          <w:szCs w:val="24"/>
-          <w:lang w:val="en-US"/>
-        </w:rPr>
-        <w:t>NTP</w:t>
+        <w:t xml:space="preserve">Настройте авторизацию коммутатора </w:t>
       </w:r>
     </w:p>
     <w:p>
@@ -1305,40 +3358,7 @@
           <w:sz w:val="24"/>
           <w:szCs w:val="24"/>
         </w:rPr>
-        <w:t>Убедитесь, что служба</w:t>
-      </w:r>
-      <w:r>
-        <w:rPr>
-          <w:rFonts w:ascii="Times New Roman" w:hAnsi="Times New Roman" w:cs="Times New Roman"/>
-          <w:sz w:val="24"/>
-          <w:szCs w:val="24"/>
-        </w:rPr>
-        <w:t xml:space="preserve"> </w:t>
-      </w:r>
-      <w:r>
-        <w:rPr>
-          <w:rFonts w:ascii="Times New Roman" w:hAnsi="Times New Roman" w:cs="Times New Roman"/>
-          <w:sz w:val="24"/>
-          <w:szCs w:val="24"/>
-          <w:lang w:val="en-US"/>
-        </w:rPr>
-        <w:t>NTP</w:t>
-      </w:r>
-      <w:r>
-        <w:rPr>
-          <w:rFonts w:ascii="Times New Roman" w:hAnsi="Times New Roman" w:cs="Times New Roman"/>
-          <w:sz w:val="24"/>
-          <w:szCs w:val="24"/>
-        </w:rPr>
-        <w:t xml:space="preserve"> </w:t>
-      </w:r>
-      <w:r>
-        <w:rPr>
-          <w:rFonts w:ascii="Times New Roman" w:hAnsi="Times New Roman" w:cs="Times New Roman"/>
-          <w:sz w:val="24"/>
-          <w:szCs w:val="24"/>
-        </w:rPr>
-        <w:t>включена на сервере по умолчанию</w:t>
+        <w:t>Аналогично настройке маршрутизатора</w:t>
       </w:r>
     </w:p>
     <w:p>
@@ -1362,15 +3382,81 @@
           <w:sz w:val="24"/>
           <w:szCs w:val="24"/>
         </w:rPr>
-        <w:t xml:space="preserve">Подключите маршрутизатор к службе: </w:t>
-      </w:r>
-      <w:r>
-        <w:rPr>
-          <w:rFonts w:ascii="Times New Roman" w:hAnsi="Times New Roman" w:cs="Times New Roman"/>
-          <w:sz w:val="24"/>
-          <w:szCs w:val="24"/>
-        </w:rPr>
-        <w:t>ntp server 192.168.108.20</w:t>
+        <w:t xml:space="preserve">Убедитесь, что </w:t>
+      </w:r>
+      <w:r>
+        <w:rPr>
+          <w:rFonts w:ascii="Times New Roman" w:hAnsi="Times New Roman" w:cs="Times New Roman"/>
+          <w:sz w:val="24"/>
+          <w:szCs w:val="24"/>
+        </w:rPr>
+        <w:t>коммутатор</w:t>
+      </w:r>
+      <w:r>
+        <w:rPr>
+          <w:rFonts w:ascii="Times New Roman" w:hAnsi="Times New Roman" w:cs="Times New Roman"/>
+          <w:sz w:val="24"/>
+          <w:szCs w:val="24"/>
+        </w:rPr>
+        <w:t xml:space="preserve"> требует авторизации при входе </w:t>
+      </w:r>
+    </w:p>
+    <w:p>
+      <w:pPr>
+        <w:pStyle w:val="a3"/>
+        <w:numPr>
+          <w:ilvl w:val="2"/>
+          <w:numId w:val="15"/>
+        </w:numPr>
+        <w:spacing w:line="240" w:lineRule="auto"/>
+        <w:jc w:val="both"/>
+        <w:rPr>
+          <w:rFonts w:ascii="Times New Roman" w:hAnsi="Times New Roman" w:cs="Times New Roman"/>
+          <w:sz w:val="24"/>
+          <w:szCs w:val="24"/>
+        </w:rPr>
+      </w:pPr>
+      <w:r>
+        <w:rPr>
+          <w:rFonts w:ascii="Times New Roman" w:hAnsi="Times New Roman" w:cs="Times New Roman"/>
+          <w:sz w:val="24"/>
+          <w:szCs w:val="24"/>
+        </w:rPr>
+        <w:t>На консоль</w:t>
+      </w:r>
+    </w:p>
+    <w:p>
+      <w:pPr>
+        <w:pStyle w:val="a3"/>
+        <w:numPr>
+          <w:ilvl w:val="2"/>
+          <w:numId w:val="15"/>
+        </w:numPr>
+        <w:spacing w:line="240" w:lineRule="auto"/>
+        <w:jc w:val="both"/>
+        <w:rPr>
+          <w:rFonts w:ascii="Times New Roman" w:hAnsi="Times New Roman" w:cs="Times New Roman"/>
+          <w:sz w:val="24"/>
+          <w:szCs w:val="24"/>
+          <w:lang w:val="en-US"/>
+        </w:rPr>
+      </w:pPr>
+      <w:r>
+        <w:rPr>
+          <w:rFonts w:ascii="Times New Roman" w:hAnsi="Times New Roman" w:cs="Times New Roman"/>
+          <w:sz w:val="24"/>
+          <w:szCs w:val="24"/>
+        </w:rPr>
+        <w:t xml:space="preserve">По </w:t>
+      </w:r>
+      <w:r>
+        <w:rPr>
+          <w:rFonts w:ascii="Times New Roman" w:hAnsi="Times New Roman" w:cs="Times New Roman"/>
+          <w:sz w:val="24"/>
+          <w:szCs w:val="24"/>
+          <w:lang w:val="en-US"/>
+        </w:rPr>
+        <w:t>telnet</w:t>
       </w:r>
     </w:p>
     <w:p>
@@ -1394,41 +3480,65 @@
           <w:sz w:val="24"/>
           <w:szCs w:val="24"/>
         </w:rPr>
-        <w:t xml:space="preserve">При помощи команд </w:t>
-      </w:r>
-      <w:r>
-        <w:rPr>
-          <w:rFonts w:ascii="Times New Roman" w:hAnsi="Times New Roman" w:cs="Times New Roman"/>
-          <w:sz w:val="24"/>
-          <w:szCs w:val="24"/>
-          <w:lang w:val="en-US"/>
-        </w:rPr>
-        <w:t>show</w:t>
-      </w:r>
-      <w:r>
-        <w:rPr>
-          <w:rFonts w:ascii="Times New Roman" w:hAnsi="Times New Roman" w:cs="Times New Roman"/>
-          <w:sz w:val="24"/>
-          <w:szCs w:val="24"/>
-        </w:rPr>
-        <w:t xml:space="preserve"> </w:t>
-      </w:r>
-      <w:r>
-        <w:rPr>
-          <w:rFonts w:ascii="Times New Roman" w:hAnsi="Times New Roman" w:cs="Times New Roman"/>
-          <w:sz w:val="24"/>
-          <w:szCs w:val="24"/>
-          <w:lang w:val="en-US"/>
-        </w:rPr>
-        <w:t>ntp</w:t>
-      </w:r>
-      <w:r>
-        <w:rPr>
-          <w:rFonts w:ascii="Times New Roman" w:hAnsi="Times New Roman" w:cs="Times New Roman"/>
-          <w:sz w:val="24"/>
-          <w:szCs w:val="24"/>
-        </w:rPr>
-        <w:t xml:space="preserve"> проследите за процессом подключения и установки времени</w:t>
+        <w:t>Убедитесь, что для авторизации используется БД пользователей с сервера, но не локальная БД пользователей</w:t>
+      </w:r>
+    </w:p>
+    <w:p>
+      <w:pPr>
+        <w:pStyle w:val="a3"/>
+        <w:numPr>
+          <w:ilvl w:val="0"/>
+          <w:numId w:val="15"/>
+        </w:numPr>
+        <w:spacing w:line="240" w:lineRule="auto"/>
+        <w:jc w:val="both"/>
+        <w:rPr>
+          <w:rFonts w:ascii="Times New Roman" w:hAnsi="Times New Roman" w:cs="Times New Roman"/>
+          <w:sz w:val="24"/>
+          <w:szCs w:val="24"/>
+        </w:rPr>
+      </w:pPr>
+      <w:bookmarkStart w:id="2" w:name="_GoBack"/>
+      <w:bookmarkEnd w:id="2"/>
+      <w:r>
+        <w:rPr>
+          <w:rFonts w:ascii="Times New Roman" w:hAnsi="Times New Roman" w:cs="Times New Roman"/>
+          <w:sz w:val="24"/>
+          <w:szCs w:val="24"/>
+        </w:rPr>
+        <w:t>Сохран</w:t>
+      </w:r>
+      <w:r>
+        <w:rPr>
+          <w:rFonts w:ascii="Times New Roman" w:hAnsi="Times New Roman" w:cs="Times New Roman"/>
+          <w:sz w:val="24"/>
+          <w:szCs w:val="24"/>
+        </w:rPr>
+        <w:t>ите</w:t>
+      </w:r>
+      <w:r>
+        <w:rPr>
+          <w:rFonts w:ascii="Times New Roman" w:hAnsi="Times New Roman" w:cs="Times New Roman"/>
+          <w:sz w:val="24"/>
+          <w:szCs w:val="24"/>
+        </w:rPr>
+        <w:t xml:space="preserve"> файл и отправ</w:t>
+      </w:r>
+      <w:r>
+        <w:rPr>
+          <w:rFonts w:ascii="Times New Roman" w:hAnsi="Times New Roman" w:cs="Times New Roman"/>
+          <w:sz w:val="24"/>
+          <w:szCs w:val="24"/>
+        </w:rPr>
+        <w:t>ьте</w:t>
+      </w:r>
+      <w:r>
+        <w:rPr>
+          <w:rFonts w:ascii="Times New Roman" w:hAnsi="Times New Roman" w:cs="Times New Roman"/>
+          <w:sz w:val="24"/>
+          <w:szCs w:val="24"/>
+        </w:rPr>
+        <w:t xml:space="preserve"> его на оценку</w:t>
       </w:r>
     </w:p>
     <w:p>
@@ -1452,565 +3562,48 @@
           <w:sz w:val="24"/>
           <w:szCs w:val="24"/>
         </w:rPr>
-        <w:t>Убедитесь, что логи направляются на сервер с корректным временем</w:t>
+        <w:t>Не забывайте про необходимость документирования сети</w:t>
       </w:r>
     </w:p>
     <w:p>
       <w:pPr>
-        <w:pStyle w:val="a3"/>
-        <w:numPr>
-          <w:ilvl w:val="0"/>
-          <w:numId w:val="15"/>
-        </w:numPr>
-        <w:spacing w:line="240" w:lineRule="auto"/>
-        <w:jc w:val="both"/>
-        <w:rPr>
-          <w:rFonts w:ascii="Times New Roman" w:hAnsi="Times New Roman" w:cs="Times New Roman"/>
-          <w:sz w:val="24"/>
-          <w:szCs w:val="24"/>
-        </w:rPr>
-      </w:pPr>
-      <w:r>
-        <w:rPr>
-          <w:rFonts w:ascii="Times New Roman" w:hAnsi="Times New Roman" w:cs="Times New Roman"/>
-          <w:sz w:val="24"/>
-          <w:szCs w:val="24"/>
-        </w:rPr>
-        <w:t>Настройка коммутатора</w:t>
+        <w:pStyle w:val="2"/>
+        <w:jc w:val="right"/>
+      </w:pPr>
+      <w:r>
+        <w:lastRenderedPageBreak/>
+        <w:t>Приложение</w:t>
       </w:r>
     </w:p>
     <w:p>
       <w:pPr>
-        <w:pStyle w:val="a3"/>
-        <w:numPr>
-          <w:ilvl w:val="1"/>
-          <w:numId w:val="15"/>
-        </w:numPr>
-        <w:spacing w:line="240" w:lineRule="auto"/>
-        <w:jc w:val="both"/>
-        <w:rPr>
-          <w:rFonts w:ascii="Times New Roman" w:hAnsi="Times New Roman" w:cs="Times New Roman"/>
-          <w:sz w:val="24"/>
-          <w:szCs w:val="24"/>
-        </w:rPr>
-      </w:pPr>
-      <w:r>
-        <w:rPr>
-          <w:rFonts w:ascii="Times New Roman" w:hAnsi="Times New Roman" w:cs="Times New Roman"/>
-          <w:sz w:val="24"/>
-          <w:szCs w:val="24"/>
-        </w:rPr>
-        <w:t>Задайте имя</w:t>
+        <w:jc w:val="center"/>
+      </w:pPr>
+      <w:r>
+        <w:t xml:space="preserve">Настройки </w:t>
+      </w:r>
+      <w:r>
+        <w:t>сетевого оборудования</w:t>
       </w:r>
     </w:p>
     <w:p>
       <w:pPr>
-        <w:pStyle w:val="a3"/>
-        <w:numPr>
-          <w:ilvl w:val="1"/>
-          <w:numId w:val="15"/>
-        </w:numPr>
-        <w:spacing w:line="240" w:lineRule="auto"/>
-        <w:jc w:val="both"/>
-        <w:rPr>
-          <w:rFonts w:ascii="Times New Roman" w:hAnsi="Times New Roman" w:cs="Times New Roman"/>
-          <w:sz w:val="24"/>
-          <w:szCs w:val="24"/>
-        </w:rPr>
-      </w:pPr>
-      <w:r>
-        <w:rPr>
-          <w:rFonts w:ascii="Times New Roman" w:hAnsi="Times New Roman" w:cs="Times New Roman"/>
-          <w:sz w:val="24"/>
-          <w:szCs w:val="24"/>
-        </w:rPr>
-        <w:t xml:space="preserve">Задайте </w:t>
-      </w:r>
-      <w:r>
-        <w:rPr>
-          <w:rFonts w:ascii="Times New Roman" w:hAnsi="Times New Roman" w:cs="Times New Roman"/>
-          <w:sz w:val="24"/>
-          <w:szCs w:val="24"/>
-          <w:lang w:val="en-US"/>
-        </w:rPr>
-        <w:t>IP</w:t>
-      </w:r>
-      <w:r>
-        <w:rPr>
-          <w:rFonts w:ascii="Times New Roman" w:hAnsi="Times New Roman" w:cs="Times New Roman"/>
-          <w:sz w:val="24"/>
-          <w:szCs w:val="24"/>
-        </w:rPr>
-        <w:t>-адрес</w:t>
-      </w:r>
-    </w:p>
-    <w:p>
-      <w:pPr>
-        <w:pStyle w:val="a3"/>
-        <w:numPr>
-          <w:ilvl w:val="2"/>
-          <w:numId w:val="15"/>
-        </w:numPr>
-        <w:spacing w:line="240" w:lineRule="auto"/>
-        <w:jc w:val="both"/>
-        <w:rPr>
-          <w:rFonts w:ascii="Times New Roman" w:hAnsi="Times New Roman" w:cs="Times New Roman"/>
-          <w:sz w:val="24"/>
-          <w:szCs w:val="24"/>
-        </w:rPr>
-      </w:pPr>
-      <w:r>
-        <w:rPr>
-          <w:rFonts w:ascii="Times New Roman" w:hAnsi="Times New Roman" w:cs="Times New Roman"/>
-          <w:sz w:val="24"/>
-          <w:szCs w:val="24"/>
-          <w:lang w:val="en-US"/>
-        </w:rPr>
-        <w:t>interface Vlan1</w:t>
-      </w:r>
-    </w:p>
-    <w:p>
-      <w:pPr>
-        <w:pStyle w:val="a3"/>
-        <w:numPr>
-          <w:ilvl w:val="2"/>
-          <w:numId w:val="15"/>
-        </w:numPr>
-        <w:spacing w:line="240" w:lineRule="auto"/>
-        <w:jc w:val="both"/>
-        <w:rPr>
-          <w:rFonts w:ascii="Times New Roman" w:hAnsi="Times New Roman" w:cs="Times New Roman"/>
-          <w:sz w:val="24"/>
-          <w:szCs w:val="24"/>
-        </w:rPr>
-      </w:pPr>
-      <w:r>
-        <w:rPr>
-          <w:rFonts w:ascii="Times New Roman" w:hAnsi="Times New Roman" w:cs="Times New Roman"/>
-          <w:sz w:val="24"/>
-          <w:szCs w:val="24"/>
-          <w:lang w:val="en-US"/>
-        </w:rPr>
-        <w:t>no shutdown</w:t>
-      </w:r>
-    </w:p>
-    <w:p>
-      <w:pPr>
-        <w:pStyle w:val="a3"/>
-        <w:numPr>
-          <w:ilvl w:val="2"/>
-          <w:numId w:val="15"/>
-        </w:numPr>
-        <w:spacing w:line="240" w:lineRule="auto"/>
-        <w:jc w:val="both"/>
-        <w:rPr>
-          <w:rFonts w:ascii="Times New Roman" w:hAnsi="Times New Roman" w:cs="Times New Roman"/>
-          <w:sz w:val="24"/>
-          <w:szCs w:val="24"/>
-        </w:rPr>
-      </w:pPr>
-      <w:r>
-        <w:rPr>
-          <w:rFonts w:ascii="Times New Roman" w:hAnsi="Times New Roman" w:cs="Times New Roman"/>
-          <w:sz w:val="24"/>
-          <w:szCs w:val="24"/>
-        </w:rPr>
-        <w:t>ip address 192.168.108.1</w:t>
-      </w:r>
-      <w:r>
-        <w:rPr>
-          <w:rFonts w:ascii="Times New Roman" w:hAnsi="Times New Roman" w:cs="Times New Roman"/>
-          <w:sz w:val="24"/>
-          <w:szCs w:val="24"/>
-          <w:lang w:val="en-US"/>
-        </w:rPr>
-        <w:t>0</w:t>
-      </w:r>
-      <w:r>
-        <w:rPr>
-          <w:rFonts w:ascii="Times New Roman" w:hAnsi="Times New Roman" w:cs="Times New Roman"/>
-          <w:sz w:val="24"/>
-          <w:szCs w:val="24"/>
-        </w:rPr>
-        <w:t xml:space="preserve"> 255.255.255.0</w:t>
-      </w:r>
-    </w:p>
-    <w:p>
-      <w:pPr>
-        <w:pStyle w:val="a3"/>
-        <w:numPr>
-          <w:ilvl w:val="1"/>
-          <w:numId w:val="15"/>
-        </w:numPr>
-        <w:spacing w:line="240" w:lineRule="auto"/>
-        <w:jc w:val="both"/>
-        <w:rPr>
-          <w:rFonts w:ascii="Times New Roman" w:hAnsi="Times New Roman" w:cs="Times New Roman"/>
-          <w:sz w:val="24"/>
-          <w:szCs w:val="24"/>
-        </w:rPr>
-      </w:pPr>
-      <w:r>
-        <w:rPr>
-          <w:rFonts w:ascii="Times New Roman" w:hAnsi="Times New Roman" w:cs="Times New Roman"/>
-          <w:sz w:val="24"/>
-          <w:szCs w:val="24"/>
-        </w:rPr>
-        <w:t xml:space="preserve">Подключите коммутатор к службе точного времени: </w:t>
-      </w:r>
-      <w:r>
-        <w:rPr>
-          <w:rFonts w:ascii="Times New Roman" w:hAnsi="Times New Roman" w:cs="Times New Roman"/>
-          <w:sz w:val="24"/>
-          <w:szCs w:val="24"/>
-        </w:rPr>
-        <w:t>ntp server 192.168.108.20</w:t>
-      </w:r>
-    </w:p>
-    <w:p>
-      <w:pPr>
-        <w:pStyle w:val="a3"/>
-        <w:numPr>
-          <w:ilvl w:val="1"/>
-          <w:numId w:val="15"/>
-        </w:numPr>
-        <w:spacing w:line="240" w:lineRule="auto"/>
-        <w:jc w:val="both"/>
-        <w:rPr>
-          <w:rFonts w:ascii="Times New Roman" w:hAnsi="Times New Roman" w:cs="Times New Roman"/>
-          <w:sz w:val="24"/>
-          <w:szCs w:val="24"/>
-        </w:rPr>
-      </w:pPr>
-      <w:r>
-        <w:rPr>
-          <w:rFonts w:ascii="Times New Roman" w:hAnsi="Times New Roman" w:cs="Times New Roman"/>
-          <w:sz w:val="24"/>
-          <w:szCs w:val="24"/>
-        </w:rPr>
-        <w:t xml:space="preserve">Настройте сбор логов по протоколу </w:t>
-      </w:r>
-      <w:r>
-        <w:rPr>
-          <w:rFonts w:ascii="Times New Roman" w:hAnsi="Times New Roman" w:cs="Times New Roman"/>
-          <w:sz w:val="24"/>
-          <w:szCs w:val="24"/>
-          <w:lang w:val="en-US"/>
-        </w:rPr>
-        <w:t>syslog</w:t>
-      </w:r>
-      <w:r>
-        <w:rPr>
-          <w:rFonts w:ascii="Times New Roman" w:hAnsi="Times New Roman" w:cs="Times New Roman"/>
-          <w:sz w:val="24"/>
-          <w:szCs w:val="24"/>
-        </w:rPr>
-        <w:t xml:space="preserve"> </w:t>
-      </w:r>
-      <w:r>
-        <w:rPr>
-          <w:rFonts w:ascii="Times New Roman" w:hAnsi="Times New Roman" w:cs="Times New Roman"/>
-          <w:sz w:val="24"/>
-          <w:szCs w:val="24"/>
-        </w:rPr>
-        <w:t>на сервер:</w:t>
-      </w:r>
-    </w:p>
-    <w:p>
-      <w:pPr>
-        <w:pStyle w:val="a3"/>
-        <w:numPr>
-          <w:ilvl w:val="2"/>
-          <w:numId w:val="15"/>
-        </w:numPr>
-        <w:spacing w:line="240" w:lineRule="auto"/>
-        <w:jc w:val="both"/>
-        <w:rPr>
-          <w:rFonts w:ascii="Times New Roman" w:hAnsi="Times New Roman" w:cs="Times New Roman"/>
-          <w:sz w:val="24"/>
-          <w:szCs w:val="24"/>
-        </w:rPr>
-      </w:pPr>
-      <w:r>
-        <w:rPr>
-          <w:rFonts w:ascii="Times New Roman" w:hAnsi="Times New Roman" w:cs="Times New Roman"/>
-          <w:sz w:val="24"/>
-          <w:szCs w:val="24"/>
-          <w:lang w:val="en-US"/>
-        </w:rPr>
-        <w:t>logging on</w:t>
-      </w:r>
-    </w:p>
-    <w:p>
-      <w:pPr>
-        <w:pStyle w:val="a3"/>
-        <w:numPr>
-          <w:ilvl w:val="2"/>
-          <w:numId w:val="15"/>
-        </w:numPr>
-        <w:spacing w:line="240" w:lineRule="auto"/>
-        <w:jc w:val="both"/>
-        <w:rPr>
-          <w:rFonts w:ascii="Times New Roman" w:hAnsi="Times New Roman" w:cs="Times New Roman"/>
-          <w:sz w:val="24"/>
-          <w:szCs w:val="24"/>
-        </w:rPr>
-      </w:pPr>
-      <w:r>
-        <w:rPr>
-          <w:rFonts w:ascii="Times New Roman" w:hAnsi="Times New Roman" w:cs="Times New Roman"/>
-          <w:sz w:val="24"/>
-          <w:szCs w:val="24"/>
-          <w:lang w:val="en-US"/>
-        </w:rPr>
-        <w:t>logging trap debugging</w:t>
-      </w:r>
-    </w:p>
-    <w:p>
-      <w:pPr>
-        <w:pStyle w:val="a3"/>
-        <w:numPr>
-          <w:ilvl w:val="2"/>
-          <w:numId w:val="15"/>
-        </w:numPr>
-        <w:spacing w:line="240" w:lineRule="auto"/>
-        <w:jc w:val="both"/>
-        <w:rPr>
-          <w:rFonts w:ascii="Times New Roman" w:hAnsi="Times New Roman" w:cs="Times New Roman"/>
-          <w:sz w:val="24"/>
-          <w:szCs w:val="24"/>
-        </w:rPr>
-      </w:pPr>
-      <w:r>
-        <w:rPr>
-          <w:rFonts w:ascii="Times New Roman" w:hAnsi="Times New Roman" w:cs="Times New Roman"/>
-          <w:sz w:val="24"/>
-          <w:szCs w:val="24"/>
-          <w:lang w:val="en-US"/>
-        </w:rPr>
-        <w:t>logging 192.168.108.20</w:t>
-      </w:r>
-    </w:p>
-    <w:p>
-      <w:pPr>
-        <w:pStyle w:val="a3"/>
-        <w:numPr>
-          <w:ilvl w:val="1"/>
-          <w:numId w:val="15"/>
-        </w:numPr>
-        <w:spacing w:line="240" w:lineRule="auto"/>
-        <w:jc w:val="both"/>
-        <w:rPr>
-          <w:rFonts w:ascii="Times New Roman" w:hAnsi="Times New Roman" w:cs="Times New Roman"/>
-          <w:sz w:val="24"/>
-          <w:szCs w:val="24"/>
-        </w:rPr>
-      </w:pPr>
-      <w:r>
-        <w:rPr>
-          <w:rFonts w:ascii="Times New Roman" w:hAnsi="Times New Roman" w:cs="Times New Roman"/>
-          <w:sz w:val="24"/>
-          <w:szCs w:val="24"/>
-        </w:rPr>
-        <w:t xml:space="preserve">Настройте отправку времени командой </w:t>
-      </w:r>
-      <w:r>
-        <w:rPr>
-          <w:rFonts w:ascii="Times New Roman" w:hAnsi="Times New Roman" w:cs="Times New Roman"/>
-          <w:sz w:val="24"/>
-          <w:szCs w:val="24"/>
-        </w:rPr>
-        <w:t>service timestamps log datetime msec</w:t>
-      </w:r>
-    </w:p>
-    <w:p>
-      <w:pPr>
-        <w:pStyle w:val="a3"/>
-        <w:numPr>
-          <w:ilvl w:val="1"/>
-          <w:numId w:val="15"/>
-        </w:numPr>
-        <w:spacing w:line="240" w:lineRule="auto"/>
-        <w:jc w:val="both"/>
-        <w:rPr>
-          <w:rFonts w:ascii="Times New Roman" w:hAnsi="Times New Roman" w:cs="Times New Roman"/>
-          <w:sz w:val="24"/>
-          <w:szCs w:val="24"/>
-        </w:rPr>
-      </w:pPr>
-      <w:r>
-        <w:rPr>
-          <w:rFonts w:ascii="Times New Roman" w:hAnsi="Times New Roman" w:cs="Times New Roman"/>
-          <w:sz w:val="24"/>
-          <w:szCs w:val="24"/>
-        </w:rPr>
-        <w:t xml:space="preserve">Проверьте вывод команды </w:t>
-      </w:r>
-      <w:r>
-        <w:rPr>
-          <w:rFonts w:ascii="Times New Roman" w:hAnsi="Times New Roman" w:cs="Times New Roman"/>
-          <w:sz w:val="24"/>
-          <w:szCs w:val="24"/>
-          <w:lang w:val="en-US"/>
-        </w:rPr>
-        <w:t>show</w:t>
-      </w:r>
-      <w:r>
-        <w:rPr>
-          <w:rFonts w:ascii="Times New Roman" w:hAnsi="Times New Roman" w:cs="Times New Roman"/>
-          <w:sz w:val="24"/>
-          <w:szCs w:val="24"/>
-        </w:rPr>
-        <w:t xml:space="preserve"> </w:t>
-      </w:r>
-      <w:r>
-        <w:rPr>
-          <w:rFonts w:ascii="Times New Roman" w:hAnsi="Times New Roman" w:cs="Times New Roman"/>
-          <w:sz w:val="24"/>
-          <w:szCs w:val="24"/>
-          <w:lang w:val="en-US"/>
-        </w:rPr>
-        <w:t>logging</w:t>
-      </w:r>
-    </w:p>
-    <w:p>
-      <w:pPr>
-        <w:pStyle w:val="a3"/>
-        <w:numPr>
-          <w:ilvl w:val="1"/>
-          <w:numId w:val="15"/>
-        </w:numPr>
-        <w:spacing w:line="240" w:lineRule="auto"/>
-        <w:jc w:val="both"/>
-        <w:rPr>
-          <w:rFonts w:ascii="Times New Roman" w:hAnsi="Times New Roman" w:cs="Times New Roman"/>
-          <w:sz w:val="24"/>
-          <w:szCs w:val="24"/>
-        </w:rPr>
-      </w:pPr>
-      <w:r>
-        <w:rPr>
-          <w:rFonts w:ascii="Times New Roman" w:hAnsi="Times New Roman" w:cs="Times New Roman"/>
-          <w:sz w:val="24"/>
-          <w:szCs w:val="24"/>
-        </w:rPr>
-        <w:t>Убедитесь, что логи направляются на сервер с корректным временем</w:t>
-      </w:r>
-    </w:p>
-    <w:p>
-      <w:pPr>
-        <w:pStyle w:val="a3"/>
-        <w:numPr>
-          <w:ilvl w:val="0"/>
-          <w:numId w:val="15"/>
-        </w:numPr>
-        <w:spacing w:line="240" w:lineRule="auto"/>
-        <w:jc w:val="both"/>
-        <w:rPr>
-          <w:rFonts w:ascii="Times New Roman" w:hAnsi="Times New Roman" w:cs="Times New Roman"/>
-          <w:sz w:val="24"/>
-          <w:szCs w:val="24"/>
-        </w:rPr>
-      </w:pPr>
-      <w:r>
-        <w:rPr>
-          <w:rFonts w:ascii="Times New Roman" w:hAnsi="Times New Roman" w:cs="Times New Roman"/>
-          <w:sz w:val="24"/>
-          <w:szCs w:val="24"/>
-        </w:rPr>
-        <w:t>Сохран</w:t>
-      </w:r>
-      <w:r>
-        <w:rPr>
-          <w:rFonts w:ascii="Times New Roman" w:hAnsi="Times New Roman" w:cs="Times New Roman"/>
-          <w:sz w:val="24"/>
-          <w:szCs w:val="24"/>
-        </w:rPr>
-        <w:t>ите</w:t>
-      </w:r>
-      <w:r>
-        <w:rPr>
-          <w:rFonts w:ascii="Times New Roman" w:hAnsi="Times New Roman" w:cs="Times New Roman"/>
-          <w:sz w:val="24"/>
-          <w:szCs w:val="24"/>
-        </w:rPr>
-        <w:t xml:space="preserve"> файл и отправ</w:t>
-      </w:r>
-      <w:r>
-        <w:rPr>
-          <w:rFonts w:ascii="Times New Roman" w:hAnsi="Times New Roman" w:cs="Times New Roman"/>
-          <w:sz w:val="24"/>
-          <w:szCs w:val="24"/>
-        </w:rPr>
-        <w:t>ьте</w:t>
-      </w:r>
-      <w:r>
-        <w:rPr>
-          <w:rFonts w:ascii="Times New Roman" w:hAnsi="Times New Roman" w:cs="Times New Roman"/>
-          <w:sz w:val="24"/>
-          <w:szCs w:val="24"/>
-        </w:rPr>
-        <w:t xml:space="preserve"> его на оценку</w:t>
-      </w:r>
-    </w:p>
-    <w:p>
-      <w:pPr>
-        <w:pStyle w:val="a3"/>
-        <w:numPr>
-          <w:ilvl w:val="1"/>
-          <w:numId w:val="15"/>
-        </w:numPr>
-        <w:spacing w:line="240" w:lineRule="auto"/>
-        <w:jc w:val="both"/>
-        <w:rPr>
-          <w:rFonts w:ascii="Times New Roman" w:hAnsi="Times New Roman" w:cs="Times New Roman"/>
-          <w:sz w:val="24"/>
-          <w:szCs w:val="24"/>
-        </w:rPr>
-      </w:pPr>
-      <w:r>
-        <w:rPr>
-          <w:rFonts w:ascii="Times New Roman" w:hAnsi="Times New Roman" w:cs="Times New Roman"/>
-          <w:sz w:val="24"/>
-          <w:szCs w:val="24"/>
-        </w:rPr>
-        <w:t>Не забывайте про необходимость документирования сети</w:t>
-      </w:r>
-    </w:p>
-    <w:p>
-      <w:pPr>
-        <w:pStyle w:val="2"/>
-        <w:jc w:val="right"/>
-      </w:pPr>
-      <w:r>
-        <w:lastRenderedPageBreak/>
-        <w:t>Приложение</w:t>
-      </w:r>
-    </w:p>
-    <w:p>
-      <w:pPr>
-        <w:jc w:val="center"/>
-      </w:pPr>
-      <w:r>
-        <w:t xml:space="preserve">Настройки </w:t>
-      </w:r>
-      <w:r>
-        <w:t>сетевого оборудования</w:t>
-      </w:r>
-    </w:p>
-    <w:p>
-      <w:pPr>
+        <w:rPr>
+          <w:rFonts w:ascii="Courier New" w:hAnsi="Courier New" w:cs="Courier New"/>
+        </w:rPr>
+      </w:pPr>
+      <w:r>
         <w:rPr>
           <w:rFonts w:ascii="Courier New" w:hAnsi="Courier New" w:cs="Courier New"/>
           <w:lang w:val="en-US"/>
         </w:rPr>
-      </w:pPr>
+        <w:t>hostname</w:t>
+      </w:r>
       <w:r>
         <w:rPr>
           <w:rFonts w:ascii="Courier New" w:hAnsi="Courier New" w:cs="Courier New"/>
-          <w:lang w:val="en-US"/>
-        </w:rPr>
-        <w:t xml:space="preserve">hostname </w:t>
+        </w:rPr>
+        <w:t xml:space="preserve"> </w:t>
       </w:r>
       <w:r>
         <w:rPr>
@@ -2018,7 +3611,14 @@
           <w:b/>
           <w:lang w:val="en-US"/>
         </w:rPr>
-        <w:t>ro-12</w:t>
+        <w:t>ro</w:t>
+      </w:r>
+      <w:r>
+        <w:rPr>
+          <w:rFonts w:ascii="Courier New" w:hAnsi="Courier New" w:cs="Courier New"/>
+          <w:b/>
+        </w:rPr>
+        <w:t>-12</w:t>
       </w:r>
     </w:p>
     <w:p>
@@ -2048,7 +3648,7 @@
           <w:rFonts w:ascii="Courier New" w:hAnsi="Courier New" w:cs="Courier New"/>
           <w:lang w:val="en-US"/>
         </w:rPr>
-        <w:t xml:space="preserve">aaa authentication login default group radius local </w:t>
+        <w:t>aaa authentication login default group radius local</w:t>
       </w:r>
     </w:p>
     <w:p>
@@ -2176,16 +3776,7 @@
           <w:rFonts w:ascii="Courier New" w:hAnsi="Courier New" w:cs="Courier New"/>
           <w:lang w:val="en-US"/>
         </w:rPr>
-        <w:t>ip dhcp excluded-address 192.168.108.0 192.1</w:t>
-      </w:r>
-      <w:bookmarkStart w:id="2" w:name="_GoBack"/>
-      <w:bookmarkEnd w:id="2"/>
-      <w:r>
-        <w:rPr>
-          <w:rFonts w:ascii="Courier New" w:hAnsi="Courier New" w:cs="Courier New"/>
-          <w:lang w:val="en-US"/>
-        </w:rPr>
-        <w:t>68.108.100</w:t>
+        <w:t>ip dhcp excluded-address 192.168.108.0 192.168.108.100</w:t>
       </w:r>
     </w:p>
     <w:p>
@@ -2606,6 +4197,119 @@
     </w:lvl>
   </w:abstractNum>
   <w:abstractNum w:abstractNumId="1" w15:restartNumberingAfterBreak="0">
+    <w:nsid w:val="03092B8E"/>
+    <w:multiLevelType w:val="hybridMultilevel"/>
+    <w:tmpl w:val="53625B22"/>
+    <w:lvl w:ilvl="0" w:tplc="04190001">
+      <w:start w:val="1"/>
+      <w:numFmt w:val="bullet"/>
+      <w:lvlText w:val=""/>
+      <w:lvlJc w:val="left"/>
+      <w:pPr>
+        <w:ind w:left="720" w:hanging="360"/>
+      </w:pPr>
+      <w:rPr>
+        <w:rFonts w:ascii="Symbol" w:hAnsi="Symbol" w:hint="default"/>
+      </w:rPr>
+    </w:lvl>
+    <w:lvl w:ilvl="1" w:tplc="04190003" w:tentative="1">
+      <w:start w:val="1"/>
+      <w:numFmt w:val="bullet"/>
+      <w:lvlText w:val="o"/>
+      <w:lvlJc w:val="left"/>
+      <w:pPr>
+        <w:ind w:left="1440" w:hanging="360"/>
+      </w:pPr>
+      <w:rPr>
+        <w:rFonts w:ascii="Courier New" w:hAnsi="Courier New" w:cs="Courier New" w:hint="default"/>
+      </w:rPr>
+    </w:lvl>
+    <w:lvl w:ilvl="2" w:tplc="04190005" w:tentative="1">
+      <w:start w:val="1"/>
+      <w:numFmt w:val="bullet"/>
+      <w:lvlText w:val=""/>
+      <w:lvlJc w:val="left"/>
+      <w:pPr>
+        <w:ind w:left="2160" w:hanging="360"/>
+      </w:pPr>
+      <w:rPr>
+        <w:rFonts w:ascii="Wingdings" w:hAnsi="Wingdings" w:hint="default"/>
+      </w:rPr>
+    </w:lvl>
+    <w:lvl w:ilvl="3" w:tplc="04190001" w:tentative="1">
+      <w:start w:val="1"/>
+      <w:numFmt w:val="bullet"/>
+      <w:lvlText w:val=""/>
+      <w:lvlJc w:val="left"/>
+      <w:pPr>
+        <w:ind w:left="2880" w:hanging="360"/>
+      </w:pPr>
+      <w:rPr>
+        <w:rFonts w:ascii="Symbol" w:hAnsi="Symbol" w:hint="default"/>
+      </w:rPr>
+    </w:lvl>
+    <w:lvl w:ilvl="4" w:tplc="04190003" w:tentative="1">
+      <w:start w:val="1"/>
+      <w:numFmt w:val="bullet"/>
+      <w:lvlText w:val="o"/>
+      <w:lvlJc w:val="left"/>
+      <w:pPr>
+        <w:ind w:left="3600" w:hanging="360"/>
+      </w:pPr>
+      <w:rPr>
+        <w:rFonts w:ascii="Courier New" w:hAnsi="Courier New" w:cs="Courier New" w:hint="default"/>
+      </w:rPr>
+    </w:lvl>
+    <w:lvl w:ilvl="5" w:tplc="04190005" w:tentative="1">
+      <w:start w:val="1"/>
+      <w:numFmt w:val="bullet"/>
+      <w:lvlText w:val=""/>
+      <w:lvlJc w:val="left"/>
+      <w:pPr>
+        <w:ind w:left="4320" w:hanging="360"/>
+      </w:pPr>
+      <w:rPr>
+        <w:rFonts w:ascii="Wingdings" w:hAnsi="Wingdings" w:hint="default"/>
+      </w:rPr>
+    </w:lvl>
+    <w:lvl w:ilvl="6" w:tplc="04190001" w:tentative="1">
+      <w:start w:val="1"/>
+      <w:numFmt w:val="bullet"/>
+      <w:lvlText w:val=""/>
+      <w:lvlJc w:val="left"/>
+      <w:pPr>
+        <w:ind w:left="5040" w:hanging="360"/>
+      </w:pPr>
+      <w:rPr>
+        <w:rFonts w:ascii="Symbol" w:hAnsi="Symbol" w:hint="default"/>
+      </w:rPr>
+    </w:lvl>
+    <w:lvl w:ilvl="7" w:tplc="04190003" w:tentative="1">
+      <w:start w:val="1"/>
+      <w:numFmt w:val="bullet"/>
+      <w:lvlText w:val="o"/>
+      <w:lvlJc w:val="left"/>
+      <w:pPr>
+        <w:ind w:left="5760" w:hanging="360"/>
+      </w:pPr>
+      <w:rPr>
+        <w:rFonts w:ascii="Courier New" w:hAnsi="Courier New" w:cs="Courier New" w:hint="default"/>
+      </w:rPr>
+    </w:lvl>
+    <w:lvl w:ilvl="8" w:tplc="04190005" w:tentative="1">
+      <w:start w:val="1"/>
+      <w:numFmt w:val="bullet"/>
+      <w:lvlText w:val=""/>
+      <w:lvlJc w:val="left"/>
+      <w:pPr>
+        <w:ind w:left="6480" w:hanging="360"/>
+      </w:pPr>
+      <w:rPr>
+        <w:rFonts w:ascii="Wingdings" w:hAnsi="Wingdings" w:hint="default"/>
+      </w:rPr>
+    </w:lvl>
+  </w:abstractNum>
+  <w:abstractNum w:abstractNumId="2" w15:restartNumberingAfterBreak="0">
     <w:nsid w:val="076C7012"/>
     <w:multiLevelType w:val="hybridMultilevel"/>
     <w:tmpl w:val="625254CA"/>
@@ -2718,7 +4422,7 @@
       </w:rPr>
     </w:lvl>
   </w:abstractNum>
-  <w:abstractNum w:abstractNumId="2" w15:restartNumberingAfterBreak="0">
+  <w:abstractNum w:abstractNumId="3" w15:restartNumberingAfterBreak="0">
     <w:nsid w:val="0C6112A1"/>
     <w:multiLevelType w:val="hybridMultilevel"/>
     <w:tmpl w:val="D4426E22"/>
@@ -2807,7 +4511,7 @@
       </w:pPr>
     </w:lvl>
   </w:abstractNum>
-  <w:abstractNum w:abstractNumId="3" w15:restartNumberingAfterBreak="0">
+  <w:abstractNum w:abstractNumId="4" w15:restartNumberingAfterBreak="0">
     <w:nsid w:val="0D1E7488"/>
     <w:multiLevelType w:val="hybridMultilevel"/>
     <w:tmpl w:val="B9324182"/>
@@ -2920,7 +4624,7 @@
       </w:rPr>
     </w:lvl>
   </w:abstractNum>
-  <w:abstractNum w:abstractNumId="4" w15:restartNumberingAfterBreak="0">
+  <w:abstractNum w:abstractNumId="5" w15:restartNumberingAfterBreak="0">
     <w:nsid w:val="0D56593C"/>
     <w:multiLevelType w:val="multilevel"/>
     <w:tmpl w:val="4012446E"/>
@@ -3041,7 +4745,7 @@
       </w:rPr>
     </w:lvl>
   </w:abstractNum>
-  <w:abstractNum w:abstractNumId="5" w15:restartNumberingAfterBreak="0">
+  <w:abstractNum w:abstractNumId="6" w15:restartNumberingAfterBreak="0">
     <w:nsid w:val="0DA36749"/>
     <w:multiLevelType w:val="hybridMultilevel"/>
     <w:tmpl w:val="22DEE800"/>
@@ -3130,7 +4834,7 @@
       </w:pPr>
     </w:lvl>
   </w:abstractNum>
-  <w:abstractNum w:abstractNumId="6" w15:restartNumberingAfterBreak="0">
+  <w:abstractNum w:abstractNumId="7" w15:restartNumberingAfterBreak="0">
     <w:nsid w:val="0DCD1EFE"/>
     <w:multiLevelType w:val="multilevel"/>
     <w:tmpl w:val="216A2E36"/>
@@ -3251,7 +4955,7 @@
       </w:rPr>
     </w:lvl>
   </w:abstractNum>
-  <w:abstractNum w:abstractNumId="7" w15:restartNumberingAfterBreak="0">
+  <w:abstractNum w:abstractNumId="8" w15:restartNumberingAfterBreak="0">
     <w:nsid w:val="0E2D0135"/>
     <w:multiLevelType w:val="hybridMultilevel"/>
     <w:tmpl w:val="D874737C"/>
@@ -3364,7 +5068,7 @@
       </w:rPr>
     </w:lvl>
   </w:abstractNum>
-  <w:abstractNum w:abstractNumId="8" w15:restartNumberingAfterBreak="0">
+  <w:abstractNum w:abstractNumId="9" w15:restartNumberingAfterBreak="0">
     <w:nsid w:val="0F364A7C"/>
     <w:multiLevelType w:val="hybridMultilevel"/>
     <w:tmpl w:val="701A108C"/>
@@ -3477,7 +5181,7 @@
       </w:rPr>
     </w:lvl>
   </w:abstractNum>
-  <w:abstractNum w:abstractNumId="9" w15:restartNumberingAfterBreak="0">
+  <w:abstractNum w:abstractNumId="10" w15:restartNumberingAfterBreak="0">
     <w:nsid w:val="16591746"/>
     <w:multiLevelType w:val="multilevel"/>
     <w:tmpl w:val="D0AE38A4"/>
@@ -3598,7 +5302,7 @@
       </w:rPr>
     </w:lvl>
   </w:abstractNum>
-  <w:abstractNum w:abstractNumId="10" w15:restartNumberingAfterBreak="0">
+  <w:abstractNum w:abstractNumId="11" w15:restartNumberingAfterBreak="0">
     <w:nsid w:val="16DD56DD"/>
     <w:multiLevelType w:val="multilevel"/>
     <w:tmpl w:val="484E33E8"/>
@@ -3719,7 +5423,7 @@
       </w:rPr>
     </w:lvl>
   </w:abstractNum>
-  <w:abstractNum w:abstractNumId="11" w15:restartNumberingAfterBreak="0">
+  <w:abstractNum w:abstractNumId="12" w15:restartNumberingAfterBreak="0">
     <w:nsid w:val="17A13B55"/>
     <w:multiLevelType w:val="hybridMultilevel"/>
     <w:tmpl w:val="6C14C178"/>
@@ -3808,7 +5512,7 @@
       </w:pPr>
     </w:lvl>
   </w:abstractNum>
-  <w:abstractNum w:abstractNumId="12" w15:restartNumberingAfterBreak="0">
+  <w:abstractNum w:abstractNumId="13" w15:restartNumberingAfterBreak="0">
     <w:nsid w:val="1BA66FA5"/>
     <w:multiLevelType w:val="multilevel"/>
     <w:tmpl w:val="AD32C2E8"/>
@@ -3929,7 +5633,7 @@
       </w:rPr>
     </w:lvl>
   </w:abstractNum>
-  <w:abstractNum w:abstractNumId="13" w15:restartNumberingAfterBreak="0">
+  <w:abstractNum w:abstractNumId="14" w15:restartNumberingAfterBreak="0">
     <w:nsid w:val="1CC018FF"/>
     <w:multiLevelType w:val="hybridMultilevel"/>
     <w:tmpl w:val="49A81E8E"/>
@@ -4042,7 +5746,7 @@
       </w:rPr>
     </w:lvl>
   </w:abstractNum>
-  <w:abstractNum w:abstractNumId="14" w15:restartNumberingAfterBreak="0">
+  <w:abstractNum w:abstractNumId="15" w15:restartNumberingAfterBreak="0">
     <w:nsid w:val="2A3C70D2"/>
     <w:multiLevelType w:val="hybridMultilevel"/>
     <w:tmpl w:val="FC503B48"/>
@@ -4155,7 +5859,7 @@
       </w:rPr>
     </w:lvl>
   </w:abstractNum>
-  <w:abstractNum w:abstractNumId="15" w15:restartNumberingAfterBreak="0">
+  <w:abstractNum w:abstractNumId="16" w15:restartNumberingAfterBreak="0">
     <w:nsid w:val="2CF454B0"/>
     <w:multiLevelType w:val="multilevel"/>
     <w:tmpl w:val="D86AFB48"/>
@@ -4276,7 +5980,7 @@
       </w:rPr>
     </w:lvl>
   </w:abstractNum>
-  <w:abstractNum w:abstractNumId="16" w15:restartNumberingAfterBreak="0">
+  <w:abstractNum w:abstractNumId="17" w15:restartNumberingAfterBreak="0">
     <w:nsid w:val="2CFD2F7A"/>
     <w:multiLevelType w:val="hybridMultilevel"/>
     <w:tmpl w:val="41B05712"/>
@@ -4389,7 +6093,7 @@
       </w:rPr>
     </w:lvl>
   </w:abstractNum>
-  <w:abstractNum w:abstractNumId="17" w15:restartNumberingAfterBreak="0">
+  <w:abstractNum w:abstractNumId="18" w15:restartNumberingAfterBreak="0">
     <w:nsid w:val="2D00119C"/>
     <w:multiLevelType w:val="hybridMultilevel"/>
     <w:tmpl w:val="DC2077FA"/>
@@ -4478,7 +6182,7 @@
       </w:pPr>
     </w:lvl>
   </w:abstractNum>
-  <w:abstractNum w:abstractNumId="18" w15:restartNumberingAfterBreak="0">
+  <w:abstractNum w:abstractNumId="19" w15:restartNumberingAfterBreak="0">
     <w:nsid w:val="2DB52922"/>
     <w:multiLevelType w:val="hybridMultilevel"/>
     <w:tmpl w:val="6B46B7F8"/>
@@ -4591,7 +6295,7 @@
       </w:rPr>
     </w:lvl>
   </w:abstractNum>
-  <w:abstractNum w:abstractNumId="19" w15:restartNumberingAfterBreak="0">
+  <w:abstractNum w:abstractNumId="20" w15:restartNumberingAfterBreak="0">
     <w:nsid w:val="2DF66546"/>
     <w:multiLevelType w:val="multilevel"/>
     <w:tmpl w:val="5A780716"/>
@@ -4712,7 +6416,7 @@
       </w:rPr>
     </w:lvl>
   </w:abstractNum>
-  <w:abstractNum w:abstractNumId="20" w15:restartNumberingAfterBreak="0">
+  <w:abstractNum w:abstractNumId="21" w15:restartNumberingAfterBreak="0">
     <w:nsid w:val="30100150"/>
     <w:multiLevelType w:val="multilevel"/>
     <w:tmpl w:val="B8B6AD7C"/>
@@ -4833,7 +6537,7 @@
       </w:rPr>
     </w:lvl>
   </w:abstractNum>
-  <w:abstractNum w:abstractNumId="21" w15:restartNumberingAfterBreak="0">
+  <w:abstractNum w:abstractNumId="22" w15:restartNumberingAfterBreak="0">
     <w:nsid w:val="30154CC6"/>
     <w:multiLevelType w:val="hybridMultilevel"/>
     <w:tmpl w:val="275A090A"/>
@@ -4946,7 +6650,7 @@
       </w:rPr>
     </w:lvl>
   </w:abstractNum>
-  <w:abstractNum w:abstractNumId="22" w15:restartNumberingAfterBreak="0">
+  <w:abstractNum w:abstractNumId="23" w15:restartNumberingAfterBreak="0">
     <w:nsid w:val="30AA31B9"/>
     <w:multiLevelType w:val="hybridMultilevel"/>
     <w:tmpl w:val="91D89E54"/>
@@ -5059,7 +6763,7 @@
       </w:rPr>
     </w:lvl>
   </w:abstractNum>
-  <w:abstractNum w:abstractNumId="23" w15:restartNumberingAfterBreak="0">
+  <w:abstractNum w:abstractNumId="24" w15:restartNumberingAfterBreak="0">
     <w:nsid w:val="3141406C"/>
     <w:multiLevelType w:val="hybridMultilevel"/>
     <w:tmpl w:val="5CBAB080"/>
@@ -5148,7 +6852,7 @@
       </w:pPr>
     </w:lvl>
   </w:abstractNum>
-  <w:abstractNum w:abstractNumId="24" w15:restartNumberingAfterBreak="0">
+  <w:abstractNum w:abstractNumId="25" w15:restartNumberingAfterBreak="0">
     <w:nsid w:val="361807A1"/>
     <w:multiLevelType w:val="hybridMultilevel"/>
     <w:tmpl w:val="0D943FE6"/>
@@ -5237,7 +6941,7 @@
       </w:pPr>
     </w:lvl>
   </w:abstractNum>
-  <w:abstractNum w:abstractNumId="25" w15:restartNumberingAfterBreak="0">
+  <w:abstractNum w:abstractNumId="26" w15:restartNumberingAfterBreak="0">
     <w:nsid w:val="372A0309"/>
     <w:multiLevelType w:val="multilevel"/>
     <w:tmpl w:val="AD32C2E8"/>
@@ -5358,7 +7062,7 @@
       </w:rPr>
     </w:lvl>
   </w:abstractNum>
-  <w:abstractNum w:abstractNumId="26" w15:restartNumberingAfterBreak="0">
+  <w:abstractNum w:abstractNumId="27" w15:restartNumberingAfterBreak="0">
     <w:nsid w:val="378B1DE0"/>
     <w:multiLevelType w:val="multilevel"/>
     <w:tmpl w:val="D6D2D5E2"/>
@@ -5447,7 +7151,7 @@
       </w:pPr>
     </w:lvl>
   </w:abstractNum>
-  <w:abstractNum w:abstractNumId="27" w15:restartNumberingAfterBreak="0">
+  <w:abstractNum w:abstractNumId="28" w15:restartNumberingAfterBreak="0">
     <w:nsid w:val="37E758E0"/>
     <w:multiLevelType w:val="hybridMultilevel"/>
     <w:tmpl w:val="97C01118"/>
@@ -5560,7 +7264,7 @@
       </w:rPr>
     </w:lvl>
   </w:abstractNum>
-  <w:abstractNum w:abstractNumId="28" w15:restartNumberingAfterBreak="0">
+  <w:abstractNum w:abstractNumId="29" w15:restartNumberingAfterBreak="0">
     <w:nsid w:val="39A06B15"/>
     <w:multiLevelType w:val="hybridMultilevel"/>
     <w:tmpl w:val="15F242AA"/>
@@ -5649,7 +7353,7 @@
       </w:pPr>
     </w:lvl>
   </w:abstractNum>
-  <w:abstractNum w:abstractNumId="29" w15:restartNumberingAfterBreak="0">
+  <w:abstractNum w:abstractNumId="30" w15:restartNumberingAfterBreak="0">
     <w:nsid w:val="3B98772B"/>
     <w:multiLevelType w:val="hybridMultilevel"/>
     <w:tmpl w:val="D9AA1196"/>
@@ -5762,7 +7466,7 @@
       </w:rPr>
     </w:lvl>
   </w:abstractNum>
-  <w:abstractNum w:abstractNumId="30" w15:restartNumberingAfterBreak="0">
+  <w:abstractNum w:abstractNumId="31" w15:restartNumberingAfterBreak="0">
     <w:nsid w:val="3BEC1594"/>
     <w:multiLevelType w:val="hybridMultilevel"/>
     <w:tmpl w:val="FBB4C774"/>
@@ -5875,7 +7579,7 @@
       </w:rPr>
     </w:lvl>
   </w:abstractNum>
-  <w:abstractNum w:abstractNumId="31" w15:restartNumberingAfterBreak="0">
+  <w:abstractNum w:abstractNumId="32" w15:restartNumberingAfterBreak="0">
     <w:nsid w:val="3D2A39A2"/>
     <w:multiLevelType w:val="hybridMultilevel"/>
     <w:tmpl w:val="B2481338"/>
@@ -5988,7 +7692,7 @@
       </w:rPr>
     </w:lvl>
   </w:abstractNum>
-  <w:abstractNum w:abstractNumId="32" w15:restartNumberingAfterBreak="0">
+  <w:abstractNum w:abstractNumId="33" w15:restartNumberingAfterBreak="0">
     <w:nsid w:val="3E947625"/>
     <w:multiLevelType w:val="multilevel"/>
     <w:tmpl w:val="5DF28D1E"/>
@@ -6118,7 +7822,7 @@
       </w:rPr>
     </w:lvl>
   </w:abstractNum>
-  <w:abstractNum w:abstractNumId="33" w15:restartNumberingAfterBreak="0">
+  <w:abstractNum w:abstractNumId="34" w15:restartNumberingAfterBreak="0">
     <w:nsid w:val="3F445759"/>
     <w:multiLevelType w:val="multilevel"/>
     <w:tmpl w:val="7128A56E"/>
@@ -6239,7 +7943,120 @@
       </w:rPr>
     </w:lvl>
   </w:abstractNum>
-  <w:abstractNum w:abstractNumId="34" w15:restartNumberingAfterBreak="0">
+  <w:abstractNum w:abstractNumId="35" w15:restartNumberingAfterBreak="0">
+    <w:nsid w:val="400D6598"/>
+    <w:multiLevelType w:val="hybridMultilevel"/>
+    <w:tmpl w:val="95207976"/>
+    <w:lvl w:ilvl="0" w:tplc="04190001">
+      <w:start w:val="1"/>
+      <w:numFmt w:val="bullet"/>
+      <w:lvlText w:val=""/>
+      <w:lvlJc w:val="left"/>
+      <w:pPr>
+        <w:ind w:left="-1217" w:hanging="360"/>
+      </w:pPr>
+      <w:rPr>
+        <w:rFonts w:ascii="Symbol" w:hAnsi="Symbol" w:hint="default"/>
+      </w:rPr>
+    </w:lvl>
+    <w:lvl w:ilvl="1" w:tplc="04190003" w:tentative="1">
+      <w:start w:val="1"/>
+      <w:numFmt w:val="bullet"/>
+      <w:lvlText w:val="o"/>
+      <w:lvlJc w:val="left"/>
+      <w:pPr>
+        <w:ind w:left="-497" w:hanging="360"/>
+      </w:pPr>
+      <w:rPr>
+        <w:rFonts w:ascii="Courier New" w:hAnsi="Courier New" w:cs="Courier New" w:hint="default"/>
+      </w:rPr>
+    </w:lvl>
+    <w:lvl w:ilvl="2" w:tplc="04190005" w:tentative="1">
+      <w:start w:val="1"/>
+      <w:numFmt w:val="bullet"/>
+      <w:lvlText w:val=""/>
+      <w:lvlJc w:val="left"/>
+      <w:pPr>
+        <w:ind w:left="223" w:hanging="360"/>
+      </w:pPr>
+      <w:rPr>
+        <w:rFonts w:ascii="Wingdings" w:hAnsi="Wingdings" w:hint="default"/>
+      </w:rPr>
+    </w:lvl>
+    <w:lvl w:ilvl="3" w:tplc="04190001" w:tentative="1">
+      <w:start w:val="1"/>
+      <w:numFmt w:val="bullet"/>
+      <w:lvlText w:val=""/>
+      <w:lvlJc w:val="left"/>
+      <w:pPr>
+        <w:ind w:left="943" w:hanging="360"/>
+      </w:pPr>
+      <w:rPr>
+        <w:rFonts w:ascii="Symbol" w:hAnsi="Symbol" w:hint="default"/>
+      </w:rPr>
+    </w:lvl>
+    <w:lvl w:ilvl="4" w:tplc="04190003" w:tentative="1">
+      <w:start w:val="1"/>
+      <w:numFmt w:val="bullet"/>
+      <w:lvlText w:val="o"/>
+      <w:lvlJc w:val="left"/>
+      <w:pPr>
+        <w:ind w:left="1663" w:hanging="360"/>
+      </w:pPr>
+      <w:rPr>
+        <w:rFonts w:ascii="Courier New" w:hAnsi="Courier New" w:cs="Courier New" w:hint="default"/>
+      </w:rPr>
+    </w:lvl>
+    <w:lvl w:ilvl="5" w:tplc="04190005" w:tentative="1">
+      <w:start w:val="1"/>
+      <w:numFmt w:val="bullet"/>
+      <w:lvlText w:val=""/>
+      <w:lvlJc w:val="left"/>
+      <w:pPr>
+        <w:ind w:left="2383" w:hanging="360"/>
+      </w:pPr>
+      <w:rPr>
+        <w:rFonts w:ascii="Wingdings" w:hAnsi="Wingdings" w:hint="default"/>
+      </w:rPr>
+    </w:lvl>
+    <w:lvl w:ilvl="6" w:tplc="04190001" w:tentative="1">
+      <w:start w:val="1"/>
+      <w:numFmt w:val="bullet"/>
+      <w:lvlText w:val=""/>
+      <w:lvlJc w:val="left"/>
+      <w:pPr>
+        <w:ind w:left="3103" w:hanging="360"/>
+      </w:pPr>
+      <w:rPr>
+        <w:rFonts w:ascii="Symbol" w:hAnsi="Symbol" w:hint="default"/>
+      </w:rPr>
+    </w:lvl>
+    <w:lvl w:ilvl="7" w:tplc="04190003" w:tentative="1">
+      <w:start w:val="1"/>
+      <w:numFmt w:val="bullet"/>
+      <w:lvlText w:val="o"/>
+      <w:lvlJc w:val="left"/>
+      <w:pPr>
+        <w:ind w:left="3823" w:hanging="360"/>
+      </w:pPr>
+      <w:rPr>
+        <w:rFonts w:ascii="Courier New" w:hAnsi="Courier New" w:cs="Courier New" w:hint="default"/>
+      </w:rPr>
+    </w:lvl>
+    <w:lvl w:ilvl="8" w:tplc="04190005" w:tentative="1">
+      <w:start w:val="1"/>
+      <w:numFmt w:val="bullet"/>
+      <w:lvlText w:val=""/>
+      <w:lvlJc w:val="left"/>
+      <w:pPr>
+        <w:ind w:left="4543" w:hanging="360"/>
+      </w:pPr>
+      <w:rPr>
+        <w:rFonts w:ascii="Wingdings" w:hAnsi="Wingdings" w:hint="default"/>
+      </w:rPr>
+    </w:lvl>
+  </w:abstractNum>
+  <w:abstractNum w:abstractNumId="36" w15:restartNumberingAfterBreak="0">
     <w:nsid w:val="428E7FDB"/>
     <w:multiLevelType w:val="multilevel"/>
     <w:tmpl w:val="6970693C"/>
@@ -6360,7 +8177,7 @@
       </w:rPr>
     </w:lvl>
   </w:abstractNum>
-  <w:abstractNum w:abstractNumId="35" w15:restartNumberingAfterBreak="0">
+  <w:abstractNum w:abstractNumId="37" w15:restartNumberingAfterBreak="0">
     <w:nsid w:val="42DA5972"/>
     <w:multiLevelType w:val="hybridMultilevel"/>
     <w:tmpl w:val="8D42A27E"/>
@@ -6473,7 +8290,7 @@
       </w:rPr>
     </w:lvl>
   </w:abstractNum>
-  <w:abstractNum w:abstractNumId="36" w15:restartNumberingAfterBreak="0">
+  <w:abstractNum w:abstractNumId="38" w15:restartNumberingAfterBreak="0">
     <w:nsid w:val="44F34F78"/>
     <w:multiLevelType w:val="hybridMultilevel"/>
     <w:tmpl w:val="7F461D7A"/>
@@ -6513,7 +8330,7 @@
         <w:rFonts w:ascii="Courier New" w:hAnsi="Courier New" w:cs="Courier New" w:hint="default"/>
       </w:rPr>
     </w:lvl>
-    <w:lvl w:ilvl="3" w:tplc="0419000F" w:tentative="1">
+    <w:lvl w:ilvl="3" w:tplc="0419000F">
       <w:start w:val="1"/>
       <w:numFmt w:val="decimal"/>
       <w:lvlText w:val="%4."/>
@@ -6568,7 +8385,7 @@
       </w:pPr>
     </w:lvl>
   </w:abstractNum>
-  <w:abstractNum w:abstractNumId="37" w15:restartNumberingAfterBreak="0">
+  <w:abstractNum w:abstractNumId="39" w15:restartNumberingAfterBreak="0">
     <w:nsid w:val="46F615E3"/>
     <w:multiLevelType w:val="hybridMultilevel"/>
     <w:tmpl w:val="D3F616B2"/>
@@ -6681,7 +8498,7 @@
       </w:rPr>
     </w:lvl>
   </w:abstractNum>
-  <w:abstractNum w:abstractNumId="38" w15:restartNumberingAfterBreak="0">
+  <w:abstractNum w:abstractNumId="40" w15:restartNumberingAfterBreak="0">
     <w:nsid w:val="485D598F"/>
     <w:multiLevelType w:val="hybridMultilevel"/>
     <w:tmpl w:val="3E4C6D96"/>
@@ -6794,7 +8611,7 @@
       </w:rPr>
     </w:lvl>
   </w:abstractNum>
-  <w:abstractNum w:abstractNumId="39" w15:restartNumberingAfterBreak="0">
+  <w:abstractNum w:abstractNumId="41" w15:restartNumberingAfterBreak="0">
     <w:nsid w:val="497316BD"/>
     <w:multiLevelType w:val="hybridMultilevel"/>
     <w:tmpl w:val="77883D2C"/>
@@ -6883,7 +8700,7 @@
       </w:pPr>
     </w:lvl>
   </w:abstractNum>
-  <w:abstractNum w:abstractNumId="40" w15:restartNumberingAfterBreak="0">
+  <w:abstractNum w:abstractNumId="42" w15:restartNumberingAfterBreak="0">
     <w:nsid w:val="4B262A78"/>
     <w:multiLevelType w:val="multilevel"/>
     <w:tmpl w:val="1B4A335C"/>
@@ -7004,7 +8821,7 @@
       </w:rPr>
     </w:lvl>
   </w:abstractNum>
-  <w:abstractNum w:abstractNumId="41" w15:restartNumberingAfterBreak="0">
+  <w:abstractNum w:abstractNumId="43" w15:restartNumberingAfterBreak="0">
     <w:nsid w:val="4C85557A"/>
     <w:multiLevelType w:val="multilevel"/>
     <w:tmpl w:val="AB4889C0"/>
@@ -7122,7 +8939,7 @@
       </w:rPr>
     </w:lvl>
   </w:abstractNum>
-  <w:abstractNum w:abstractNumId="42" w15:restartNumberingAfterBreak="0">
+  <w:abstractNum w:abstractNumId="44" w15:restartNumberingAfterBreak="0">
     <w:nsid w:val="4CF11160"/>
     <w:multiLevelType w:val="multilevel"/>
     <w:tmpl w:val="6D749364"/>
@@ -7243,7 +9060,7 @@
       </w:rPr>
     </w:lvl>
   </w:abstractNum>
-  <w:abstractNum w:abstractNumId="43" w15:restartNumberingAfterBreak="0">
+  <w:abstractNum w:abstractNumId="45" w15:restartNumberingAfterBreak="0">
     <w:nsid w:val="50883AE2"/>
     <w:multiLevelType w:val="hybridMultilevel"/>
     <w:tmpl w:val="B7FA99C6"/>
@@ -7332,7 +9149,7 @@
       </w:pPr>
     </w:lvl>
   </w:abstractNum>
-  <w:abstractNum w:abstractNumId="44" w15:restartNumberingAfterBreak="0">
+  <w:abstractNum w:abstractNumId="46" w15:restartNumberingAfterBreak="0">
     <w:nsid w:val="508848B7"/>
     <w:multiLevelType w:val="hybridMultilevel"/>
     <w:tmpl w:val="BF2A30DC"/>
@@ -7445,7 +9262,7 @@
       </w:rPr>
     </w:lvl>
   </w:abstractNum>
-  <w:abstractNum w:abstractNumId="45" w15:restartNumberingAfterBreak="0">
+  <w:abstractNum w:abstractNumId="47" w15:restartNumberingAfterBreak="0">
     <w:nsid w:val="50CB3803"/>
     <w:multiLevelType w:val="multilevel"/>
     <w:tmpl w:val="AD2AD194"/>
@@ -7566,7 +9383,7 @@
       </w:rPr>
     </w:lvl>
   </w:abstractNum>
-  <w:abstractNum w:abstractNumId="46" w15:restartNumberingAfterBreak="0">
+  <w:abstractNum w:abstractNumId="48" w15:restartNumberingAfterBreak="0">
     <w:nsid w:val="5156276B"/>
     <w:multiLevelType w:val="hybridMultilevel"/>
     <w:tmpl w:val="E17E316A"/>
@@ -7655,7 +9472,7 @@
       </w:pPr>
     </w:lvl>
   </w:abstractNum>
-  <w:abstractNum w:abstractNumId="47" w15:restartNumberingAfterBreak="0">
+  <w:abstractNum w:abstractNumId="49" w15:restartNumberingAfterBreak="0">
     <w:nsid w:val="55266779"/>
     <w:multiLevelType w:val="hybridMultilevel"/>
     <w:tmpl w:val="B27CB0F0"/>
@@ -7768,7 +9585,7 @@
       </w:rPr>
     </w:lvl>
   </w:abstractNum>
-  <w:abstractNum w:abstractNumId="48" w15:restartNumberingAfterBreak="0">
+  <w:abstractNum w:abstractNumId="50" w15:restartNumberingAfterBreak="0">
     <w:nsid w:val="578D0057"/>
     <w:multiLevelType w:val="hybridMultilevel"/>
     <w:tmpl w:val="3848AABA"/>
@@ -7857,7 +9674,7 @@
       </w:pPr>
     </w:lvl>
   </w:abstractNum>
-  <w:abstractNum w:abstractNumId="49" w15:restartNumberingAfterBreak="0">
+  <w:abstractNum w:abstractNumId="51" w15:restartNumberingAfterBreak="0">
     <w:nsid w:val="5EF22E38"/>
     <w:multiLevelType w:val="hybridMultilevel"/>
     <w:tmpl w:val="B72A5ECC"/>
@@ -7970,7 +9787,7 @@
       </w:rPr>
     </w:lvl>
   </w:abstractNum>
-  <w:abstractNum w:abstractNumId="50" w15:restartNumberingAfterBreak="0">
+  <w:abstractNum w:abstractNumId="52" w15:restartNumberingAfterBreak="0">
     <w:nsid w:val="6A0B0347"/>
     <w:multiLevelType w:val="hybridMultilevel"/>
     <w:tmpl w:val="A1220B12"/>
@@ -8059,7 +9876,7 @@
       </w:pPr>
     </w:lvl>
   </w:abstractNum>
-  <w:abstractNum w:abstractNumId="51" w15:restartNumberingAfterBreak="0">
+  <w:abstractNum w:abstractNumId="53" w15:restartNumberingAfterBreak="0">
     <w:nsid w:val="6A940F0E"/>
     <w:multiLevelType w:val="multilevel"/>
     <w:tmpl w:val="B5B0C8CA"/>
@@ -8180,7 +9997,7 @@
       </w:rPr>
     </w:lvl>
   </w:abstractNum>
-  <w:abstractNum w:abstractNumId="52" w15:restartNumberingAfterBreak="0">
+  <w:abstractNum w:abstractNumId="54" w15:restartNumberingAfterBreak="0">
     <w:nsid w:val="6B8A5120"/>
     <w:multiLevelType w:val="multilevel"/>
     <w:tmpl w:val="016614F6"/>
@@ -8301,7 +10118,7 @@
       </w:rPr>
     </w:lvl>
   </w:abstractNum>
-  <w:abstractNum w:abstractNumId="53" w15:restartNumberingAfterBreak="0">
+  <w:abstractNum w:abstractNumId="55" w15:restartNumberingAfterBreak="0">
     <w:nsid w:val="6CE71702"/>
     <w:multiLevelType w:val="multilevel"/>
     <w:tmpl w:val="DCCC0A30"/>
@@ -8422,7 +10239,7 @@
       </w:rPr>
     </w:lvl>
   </w:abstractNum>
-  <w:abstractNum w:abstractNumId="54" w15:restartNumberingAfterBreak="0">
+  <w:abstractNum w:abstractNumId="56" w15:restartNumberingAfterBreak="0">
     <w:nsid w:val="70665A56"/>
     <w:multiLevelType w:val="hybridMultilevel"/>
     <w:tmpl w:val="6FF0D83A"/>
@@ -8511,7 +10328,7 @@
       </w:pPr>
     </w:lvl>
   </w:abstractNum>
-  <w:abstractNum w:abstractNumId="55" w15:restartNumberingAfterBreak="0">
+  <w:abstractNum w:abstractNumId="57" w15:restartNumberingAfterBreak="0">
     <w:nsid w:val="70CA424E"/>
     <w:multiLevelType w:val="hybridMultilevel"/>
     <w:tmpl w:val="C4E2A9EA"/>
@@ -8624,7 +10441,7 @@
       </w:rPr>
     </w:lvl>
   </w:abstractNum>
-  <w:abstractNum w:abstractNumId="56" w15:restartNumberingAfterBreak="0">
+  <w:abstractNum w:abstractNumId="58" w15:restartNumberingAfterBreak="0">
     <w:nsid w:val="723070ED"/>
     <w:multiLevelType w:val="multilevel"/>
     <w:tmpl w:val="F78EA340"/>
@@ -8745,7 +10562,7 @@
       </w:rPr>
     </w:lvl>
   </w:abstractNum>
-  <w:abstractNum w:abstractNumId="57" w15:restartNumberingAfterBreak="0">
+  <w:abstractNum w:abstractNumId="59" w15:restartNumberingAfterBreak="0">
     <w:nsid w:val="72F451F1"/>
     <w:multiLevelType w:val="hybridMultilevel"/>
     <w:tmpl w:val="141613CC"/>
@@ -8858,7 +10675,7 @@
       </w:rPr>
     </w:lvl>
   </w:abstractNum>
-  <w:abstractNum w:abstractNumId="58" w15:restartNumberingAfterBreak="0">
+  <w:abstractNum w:abstractNumId="60" w15:restartNumberingAfterBreak="0">
     <w:nsid w:val="75051488"/>
     <w:multiLevelType w:val="multilevel"/>
     <w:tmpl w:val="B0262F6C"/>
@@ -8979,7 +10796,7 @@
       </w:rPr>
     </w:lvl>
   </w:abstractNum>
-  <w:abstractNum w:abstractNumId="59" w15:restartNumberingAfterBreak="0">
+  <w:abstractNum w:abstractNumId="61" w15:restartNumberingAfterBreak="0">
     <w:nsid w:val="77513755"/>
     <w:multiLevelType w:val="multilevel"/>
     <w:tmpl w:val="5814496A"/>
@@ -9100,7 +10917,7 @@
       </w:rPr>
     </w:lvl>
   </w:abstractNum>
-  <w:abstractNum w:abstractNumId="60" w15:restartNumberingAfterBreak="0">
+  <w:abstractNum w:abstractNumId="62" w15:restartNumberingAfterBreak="0">
     <w:nsid w:val="77CA5F9B"/>
     <w:multiLevelType w:val="hybridMultilevel"/>
     <w:tmpl w:val="2586DBA2"/>
@@ -9213,7 +11030,7 @@
       </w:rPr>
     </w:lvl>
   </w:abstractNum>
-  <w:abstractNum w:abstractNumId="61" w15:restartNumberingAfterBreak="0">
+  <w:abstractNum w:abstractNumId="63" w15:restartNumberingAfterBreak="0">
     <w:nsid w:val="79021EB6"/>
     <w:multiLevelType w:val="multilevel"/>
     <w:tmpl w:val="E34EB556"/>
@@ -9334,7 +11151,7 @@
       </w:rPr>
     </w:lvl>
   </w:abstractNum>
-  <w:abstractNum w:abstractNumId="62" w15:restartNumberingAfterBreak="0">
+  <w:abstractNum w:abstractNumId="64" w15:restartNumberingAfterBreak="0">
     <w:nsid w:val="7B4133D2"/>
     <w:multiLevelType w:val="multilevel"/>
     <w:tmpl w:val="FDBCB168"/>
@@ -9456,7 +11273,7 @@
       </w:rPr>
     </w:lvl>
   </w:abstractNum>
-  <w:abstractNum w:abstractNumId="63" w15:restartNumberingAfterBreak="0">
+  <w:abstractNum w:abstractNumId="65" w15:restartNumberingAfterBreak="0">
     <w:nsid w:val="7F006779"/>
     <w:multiLevelType w:val="hybridMultilevel"/>
     <w:tmpl w:val="9FCE1886"/>
@@ -9546,196 +11363,202 @@
     </w:lvl>
   </w:abstractNum>
   <w:num w:numId="1">
-    <w:abstractNumId w:val="50"/>
+    <w:abstractNumId w:val="52"/>
   </w:num>
   <w:num w:numId="2">
+    <w:abstractNumId w:val="25"/>
+  </w:num>
+  <w:num w:numId="3">
+    <w:abstractNumId w:val="65"/>
+  </w:num>
+  <w:num w:numId="4">
+    <w:abstractNumId w:val="37"/>
+  </w:num>
+  <w:num w:numId="5">
+    <w:abstractNumId w:val="43"/>
+  </w:num>
+  <w:num w:numId="6">
+    <w:abstractNumId w:val="32"/>
+  </w:num>
+  <w:num w:numId="7">
+    <w:abstractNumId w:val="31"/>
+  </w:num>
+  <w:num w:numId="8">
+    <w:abstractNumId w:val="12"/>
+  </w:num>
+  <w:num w:numId="9">
     <w:abstractNumId w:val="24"/>
   </w:num>
-  <w:num w:numId="3">
+  <w:num w:numId="10">
+    <w:abstractNumId w:val="47"/>
+  </w:num>
+  <w:num w:numId="11">
+    <w:abstractNumId w:val="14"/>
+  </w:num>
+  <w:num w:numId="12">
+    <w:abstractNumId w:val="40"/>
+  </w:num>
+  <w:num w:numId="13">
+    <w:abstractNumId w:val="4"/>
+  </w:num>
+  <w:num w:numId="14">
+    <w:abstractNumId w:val="22"/>
+  </w:num>
+  <w:num w:numId="15">
+    <w:abstractNumId w:val="38"/>
+  </w:num>
+  <w:num w:numId="16">
+    <w:abstractNumId w:val="51"/>
+  </w:num>
+  <w:num w:numId="17">
+    <w:abstractNumId w:val="59"/>
+  </w:num>
+  <w:num w:numId="18">
+    <w:abstractNumId w:val="5"/>
+  </w:num>
+  <w:num w:numId="19">
+    <w:abstractNumId w:val="60"/>
+  </w:num>
+  <w:num w:numId="20">
+    <w:abstractNumId w:val="46"/>
+  </w:num>
+  <w:num w:numId="21">
+    <w:abstractNumId w:val="57"/>
+  </w:num>
+  <w:num w:numId="22">
+    <w:abstractNumId w:val="48"/>
+  </w:num>
+  <w:num w:numId="23">
+    <w:abstractNumId w:val="3"/>
+  </w:num>
+  <w:num w:numId="24">
+    <w:abstractNumId w:val="41"/>
+  </w:num>
+  <w:num w:numId="25">
+    <w:abstractNumId w:val="29"/>
+  </w:num>
+  <w:num w:numId="26">
+    <w:abstractNumId w:val="18"/>
+  </w:num>
+  <w:num w:numId="27">
+    <w:abstractNumId w:val="6"/>
+  </w:num>
+  <w:num w:numId="28">
+    <w:abstractNumId w:val="2"/>
+  </w:num>
+  <w:num w:numId="29">
+    <w:abstractNumId w:val="42"/>
+  </w:num>
+  <w:num w:numId="30">
     <w:abstractNumId w:val="63"/>
   </w:num>
-  <w:num w:numId="4">
-    <w:abstractNumId w:val="35"/>
+  <w:num w:numId="31">
+    <w:abstractNumId w:val="19"/>
   </w:num>
-  <w:num w:numId="5">
-    <w:abstractNumId w:val="41"/>
+  <w:num w:numId="32">
+    <w:abstractNumId w:val="44"/>
   </w:num>
-  <w:num w:numId="6">
-    <w:abstractNumId w:val="31"/>
+  <w:num w:numId="33">
+    <w:abstractNumId w:val="61"/>
   </w:num>
-  <w:num w:numId="7">
-    <w:abstractNumId w:val="30"/>
+  <w:num w:numId="34">
+    <w:abstractNumId w:val="23"/>
   </w:num>
-  <w:num w:numId="8">
+  <w:num w:numId="35">
+    <w:abstractNumId w:val="26"/>
+  </w:num>
+  <w:num w:numId="36">
+    <w:abstractNumId w:val="27"/>
+  </w:num>
+  <w:num w:numId="37">
+    <w:abstractNumId w:val="36"/>
+  </w:num>
+  <w:num w:numId="38">
     <w:abstractNumId w:val="11"/>
   </w:num>
-  <w:num w:numId="9">
-    <w:abstractNumId w:val="23"/>
+  <w:num w:numId="39">
+    <w:abstractNumId w:val="13"/>
   </w:num>
-  <w:num w:numId="10">
+  <w:num w:numId="40">
+    <w:abstractNumId w:val="54"/>
+  </w:num>
+  <w:num w:numId="41">
+    <w:abstractNumId w:val="16"/>
+  </w:num>
+  <w:num w:numId="42">
+    <w:abstractNumId w:val="55"/>
+  </w:num>
+  <w:num w:numId="43">
+    <w:abstractNumId w:val="8"/>
+  </w:num>
+  <w:num w:numId="44">
+    <w:abstractNumId w:val="34"/>
+  </w:num>
+  <w:num w:numId="45">
+    <w:abstractNumId w:val="62"/>
+  </w:num>
+  <w:num w:numId="46">
+    <w:abstractNumId w:val="10"/>
+  </w:num>
+  <w:num w:numId="47">
     <w:abstractNumId w:val="45"/>
   </w:num>
-  <w:num w:numId="11">
-    <w:abstractNumId w:val="13"/>
+  <w:num w:numId="48">
+    <w:abstractNumId w:val="64"/>
   </w:num>
-  <w:num w:numId="12">
-    <w:abstractNumId w:val="38"/>
+  <w:num w:numId="49">
+    <w:abstractNumId w:val="15"/>
   </w:num>
-  <w:num w:numId="13">
-    <w:abstractNumId w:val="3"/>
-  </w:num>
-  <w:num w:numId="14">
-    <w:abstractNumId w:val="21"/>
-  </w:num>
-  <w:num w:numId="15">
-    <w:abstractNumId w:val="36"/>
-  </w:num>
-  <w:num w:numId="16">
-    <w:abstractNumId w:val="49"/>
-  </w:num>
-  <w:num w:numId="17">
-    <w:abstractNumId w:val="57"/>
-  </w:num>
-  <w:num w:numId="18">
-    <w:abstractNumId w:val="4"/>
-  </w:num>
-  <w:num w:numId="19">
-    <w:abstractNumId w:val="58"/>
-  </w:num>
-  <w:num w:numId="20">
-    <w:abstractNumId w:val="44"/>
-  </w:num>
-  <w:num w:numId="21">
-    <w:abstractNumId w:val="55"/>
-  </w:num>
-  <w:num w:numId="22">
-    <w:abstractNumId w:val="46"/>
-  </w:num>
-  <w:num w:numId="23">
-    <w:abstractNumId w:val="2"/>
-  </w:num>
-  <w:num w:numId="24">
-    <w:abstractNumId w:val="39"/>
-  </w:num>
-  <w:num w:numId="25">
+  <w:num w:numId="50">
     <w:abstractNumId w:val="28"/>
   </w:num>
-  <w:num w:numId="26">
-    <w:abstractNumId w:val="17"/>
-  </w:num>
-  <w:num w:numId="27">
-    <w:abstractNumId w:val="5"/>
-  </w:num>
-  <w:num w:numId="28">
-    <w:abstractNumId w:val="1"/>
-  </w:num>
-  <w:num w:numId="29">
-    <w:abstractNumId w:val="40"/>
-  </w:num>
-  <w:num w:numId="30">
-    <w:abstractNumId w:val="61"/>
-  </w:num>
-  <w:num w:numId="31">
-    <w:abstractNumId w:val="18"/>
-  </w:num>
-  <w:num w:numId="32">
-    <w:abstractNumId w:val="42"/>
-  </w:num>
-  <w:num w:numId="33">
-    <w:abstractNumId w:val="59"/>
-  </w:num>
-  <w:num w:numId="34">
-    <w:abstractNumId w:val="22"/>
-  </w:num>
-  <w:num w:numId="35">
-    <w:abstractNumId w:val="25"/>
-  </w:num>
-  <w:num w:numId="36">
-    <w:abstractNumId w:val="26"/>
-  </w:num>
-  <w:num w:numId="37">
-    <w:abstractNumId w:val="34"/>
-  </w:num>
-  <w:num w:numId="38">
-    <w:abstractNumId w:val="10"/>
-  </w:num>
-  <w:num w:numId="39">
-    <w:abstractNumId w:val="12"/>
-  </w:num>
-  <w:num w:numId="40">
-    <w:abstractNumId w:val="52"/>
-  </w:num>
-  <w:num w:numId="41">
-    <w:abstractNumId w:val="15"/>
-  </w:num>
-  <w:num w:numId="42">
-    <w:abstractNumId w:val="53"/>
-  </w:num>
-  <w:num w:numId="43">
-    <w:abstractNumId w:val="7"/>
-  </w:num>
-  <w:num w:numId="44">
-    <w:abstractNumId w:val="33"/>
-  </w:num>
-  <w:num w:numId="45">
-    <w:abstractNumId w:val="60"/>
-  </w:num>
-  <w:num w:numId="46">
-    <w:abstractNumId w:val="9"/>
-  </w:num>
-  <w:num w:numId="47">
-    <w:abstractNumId w:val="43"/>
-  </w:num>
-  <w:num w:numId="48">
-    <w:abstractNumId w:val="62"/>
-  </w:num>
-  <w:num w:numId="49">
-    <w:abstractNumId w:val="14"/>
-  </w:num>
-  <w:num w:numId="50">
-    <w:abstractNumId w:val="27"/>
-  </w:num>
   <w:num w:numId="51">
-    <w:abstractNumId w:val="19"/>
+    <w:abstractNumId w:val="20"/>
   </w:num>
   <w:num w:numId="52">
     <w:abstractNumId w:val="0"/>
   </w:num>
   <w:num w:numId="53">
-    <w:abstractNumId w:val="16"/>
+    <w:abstractNumId w:val="17"/>
   </w:num>
   <w:num w:numId="54">
-    <w:abstractNumId w:val="20"/>
+    <w:abstractNumId w:val="21"/>
   </w:num>
   <w:num w:numId="55">
-    <w:abstractNumId w:val="51"/>
+    <w:abstractNumId w:val="53"/>
   </w:num>
   <w:num w:numId="56">
-    <w:abstractNumId w:val="29"/>
+    <w:abstractNumId w:val="30"/>
   </w:num>
   <w:num w:numId="57">
+    <w:abstractNumId w:val="58"/>
+  </w:num>
+  <w:num w:numId="58">
+    <w:abstractNumId w:val="50"/>
+  </w:num>
+  <w:num w:numId="59">
+    <w:abstractNumId w:val="9"/>
+  </w:num>
+  <w:num w:numId="60">
+    <w:abstractNumId w:val="33"/>
+  </w:num>
+  <w:num w:numId="61">
     <w:abstractNumId w:val="56"/>
   </w:num>
-  <w:num w:numId="58">
-    <w:abstractNumId w:val="48"/>
-  </w:num>
-  <w:num w:numId="59">
-    <w:abstractNumId w:val="8"/>
-  </w:num>
-  <w:num w:numId="60">
-    <w:abstractNumId w:val="32"/>
-  </w:num>
-  <w:num w:numId="61">
-    <w:abstractNumId w:val="54"/>
-  </w:num>
   <w:num w:numId="62">
-    <w:abstractNumId w:val="6"/>
+    <w:abstractNumId w:val="7"/>
   </w:num>
   <w:num w:numId="63">
-    <w:abstractNumId w:val="37"/>
+    <w:abstractNumId w:val="39"/>
   </w:num>
   <w:num w:numId="64">
-    <w:abstractNumId w:val="47"/>
+    <w:abstractNumId w:val="49"/>
+  </w:num>
+  <w:num w:numId="65">
+    <w:abstractNumId w:val="35"/>
+  </w:num>
+  <w:num w:numId="66">
+    <w:abstractNumId w:val="1"/>
   </w:num>
   <w:numIdMacAtCleanup w:val="60"/>
 </w:numbering>
@@ -10775,7 +12598,7 @@
 </file>
 
 <file path=customXml/itemProps1.xml><?xml version="1.0" encoding="utf-8"?>
-<ds:datastoreItem xmlns:ds="http://schemas.openxmlformats.org/officeDocument/2006/customXml" ds:itemID="{F28094F8-1823-4051-BA69-8D34C38D43BF}">
+<ds:datastoreItem xmlns:ds="http://schemas.openxmlformats.org/officeDocument/2006/customXml" ds:itemID="{946D4ABA-D7B5-40A5-A9AA-8E5285616052}">
   <ds:schemaRefs>
     <ds:schemaRef ds:uri="http://schemas.openxmlformats.org/officeDocument/2006/bibliography"/>
   </ds:schemaRefs>

</xml_diff>